<commit_message>
Clones Default Dir set to C: Drive, Settings saved correctly and Readme file updated
</commit_message>
<xml_diff>
--- a/MultiPlay Read Me.docx
+++ b/MultiPlay Read Me.docx
@@ -1,6 +1,6 @@
 
 <file path=word/document.xml><?xml version="1.0" encoding="utf-8"?>
-<w:document xmlns:wpc="http://schemas.microsoft.com/office/word/2010/wordprocessingCanvas" xmlns:cx="http://schemas.microsoft.com/office/drawing/2014/chartex" xmlns:cx1="http://schemas.microsoft.com/office/drawing/2015/9/8/chartex" xmlns:cx2="http://schemas.microsoft.com/office/drawing/2015/10/21/chartex" xmlns:cx3="http://schemas.microsoft.com/office/drawing/2016/5/9/chartex" xmlns:cx4="http://schemas.microsoft.com/office/drawing/2016/5/10/chartex" xmlns:cx5="http://schemas.microsoft.com/office/drawing/2016/5/11/chartex" xmlns:cx6="http://schemas.microsoft.com/office/drawing/2016/5/12/chartex" xmlns:cx7="http://schemas.microsoft.com/office/drawing/2016/5/13/chartex" xmlns:cx8="http://schemas.microsoft.com/office/drawing/2016/5/14/chartex" xmlns:mc="http://schemas.openxmlformats.org/markup-compatibility/2006" xmlns:aink="http://schemas.microsoft.com/office/drawing/2016/ink" xmlns:am3d="http://schemas.microsoft.com/office/drawing/2017/model3d" xmlns:o="urn:schemas-microsoft-com:office:office" xmlns:r="http://schemas.openxmlformats.org/officeDocument/2006/relationships" xmlns:m="http://schemas.openxmlformats.org/officeDocument/2006/math" xmlns:v="urn:schemas-microsoft-com:vml" xmlns:wp14="http://schemas.microsoft.com/office/word/2010/wordprocessingDrawing" xmlns:wp="http://schemas.openxmlformats.org/drawingml/2006/wordprocessingDrawing" xmlns:w10="urn:schemas-microsoft-com:office:word" xmlns:w="http://schemas.openxmlformats.org/wordprocessingml/2006/main" xmlns:w14="http://schemas.microsoft.com/office/word/2010/wordml" xmlns:w15="http://schemas.microsoft.com/office/word/2012/wordml" xmlns:w16cex="http://schemas.microsoft.com/office/word/2018/wordml/cex" xmlns:w16cid="http://schemas.microsoft.com/office/word/2016/wordml/cid" xmlns:w16="http://schemas.microsoft.com/office/word/2018/wordml" xmlns:w16se="http://schemas.microsoft.com/office/word/2015/wordml/symex" xmlns:wpg="http://schemas.microsoft.com/office/word/2010/wordprocessingGroup" xmlns:wpi="http://schemas.microsoft.com/office/word/2010/wordprocessingInk" xmlns:wne="http://schemas.microsoft.com/office/word/2006/wordml" xmlns:wps="http://schemas.microsoft.com/office/word/2010/wordprocessingShape" mc:Ignorable="w14 w15 w16se w16cid w16 w16cex wp14">
+<w:document xmlns:wpc="http://schemas.microsoft.com/office/word/2010/wordprocessingCanvas" xmlns:cx="http://schemas.microsoft.com/office/drawing/2014/chartex" xmlns:cx1="http://schemas.microsoft.com/office/drawing/2015/9/8/chartex" xmlns:cx2="http://schemas.microsoft.com/office/drawing/2015/10/21/chartex" xmlns:cx3="http://schemas.microsoft.com/office/drawing/2016/5/9/chartex" xmlns:cx4="http://schemas.microsoft.com/office/drawing/2016/5/10/chartex" xmlns:cx5="http://schemas.microsoft.com/office/drawing/2016/5/11/chartex" xmlns:cx6="http://schemas.microsoft.com/office/drawing/2016/5/12/chartex" xmlns:cx7="http://schemas.microsoft.com/office/drawing/2016/5/13/chartex" xmlns:cx8="http://schemas.microsoft.com/office/drawing/2016/5/14/chartex" xmlns:mc="http://schemas.openxmlformats.org/markup-compatibility/2006" xmlns:aink="http://schemas.microsoft.com/office/drawing/2016/ink" xmlns:am3d="http://schemas.microsoft.com/office/drawing/2017/model3d" xmlns:o="urn:schemas-microsoft-com:office:office" xmlns:oel="http://schemas.microsoft.com/office/2019/extlst" xmlns:r="http://schemas.openxmlformats.org/officeDocument/2006/relationships" xmlns:m="http://schemas.openxmlformats.org/officeDocument/2006/math" xmlns:v="urn:schemas-microsoft-com:vml" xmlns:wp14="http://schemas.microsoft.com/office/word/2010/wordprocessingDrawing" xmlns:wp="http://schemas.openxmlformats.org/drawingml/2006/wordprocessingDrawing" xmlns:w10="urn:schemas-microsoft-com:office:word" xmlns:w="http://schemas.openxmlformats.org/wordprocessingml/2006/main" xmlns:w14="http://schemas.microsoft.com/office/word/2010/wordml" xmlns:w15="http://schemas.microsoft.com/office/word/2012/wordml" xmlns:w16cex="http://schemas.microsoft.com/office/word/2018/wordml/cex" xmlns:w16cid="http://schemas.microsoft.com/office/word/2016/wordml/cid" xmlns:w16="http://schemas.microsoft.com/office/word/2018/wordml" xmlns:w16sdtdh="http://schemas.microsoft.com/office/word/2020/wordml/sdtdatahash" xmlns:w16se="http://schemas.microsoft.com/office/word/2015/wordml/symex" xmlns:wpg="http://schemas.microsoft.com/office/word/2010/wordprocessingGroup" xmlns:wpi="http://schemas.microsoft.com/office/word/2010/wordprocessingInk" xmlns:wne="http://schemas.microsoft.com/office/word/2006/wordml" xmlns:wps="http://schemas.microsoft.com/office/word/2010/wordprocessingShape" mc:Ignorable="w14 w15 w16se w16cid w16 w16cex w16sdtdh wp14">
   <w:background w:color="272727" w:themeColor="text1" w:themeTint="D8"/>
   <w:body>
     <w:p>
@@ -140,7 +140,24 @@
       </w:r>
       <w:proofErr w:type="spellEnd"/>
     </w:p>
-    <w:p/>
+    <w:p>
+      <w:pPr>
+        <w:pStyle w:val="Heading1"/>
+        <w:rPr>
+          <w:b/>
+          <w:bCs/>
+          <w:noProof/>
+        </w:rPr>
+      </w:pPr>
+      <w:r>
+        <w:rPr>
+          <w:b/>
+          <w:bCs/>
+          <w:noProof/>
+        </w:rPr>
+        <w:t>Setup</w:t>
+      </w:r>
+    </w:p>
     <w:p>
       <w:pPr>
         <w:pStyle w:val="ListParagraph"/>
@@ -323,14 +340,6 @@
           <w:noProof/>
         </w:rPr>
       </w:pPr>
-    </w:p>
-    <w:p>
-      <w:pPr>
-        <w:ind w:left="360"/>
-        <w:rPr>
-          <w:noProof/>
-        </w:rPr>
-      </w:pPr>
       <w:r>
         <w:rPr>
           <w:noProof/>
@@ -338,15 +347,15 @@
         <mc:AlternateContent>
           <mc:Choice Requires="wps">
             <w:drawing>
-              <wp:anchor distT="45720" distB="45720" distL="114300" distR="114300" simplePos="0" relativeHeight="251711488" behindDoc="0" locked="0" layoutInCell="1" allowOverlap="1" wp14:anchorId="5BCA274B" wp14:editId="0EDB745A">
+              <wp:anchor distT="45720" distB="45720" distL="114300" distR="114300" simplePos="0" relativeHeight="251711488" behindDoc="0" locked="0" layoutInCell="1" allowOverlap="1" wp14:anchorId="5BCA274B" wp14:editId="24AC6F8D">
                 <wp:simplePos x="0" y="0"/>
-                <wp:positionH relativeFrom="page">
-                  <wp:posOffset>2305050</wp:posOffset>
+                <wp:positionH relativeFrom="margin">
+                  <wp:align>right</wp:align>
                 </wp:positionH>
                 <wp:positionV relativeFrom="paragraph">
-                  <wp:posOffset>709929</wp:posOffset>
+                  <wp:posOffset>5080</wp:posOffset>
                 </wp:positionV>
-                <wp:extent cx="5219700" cy="1266825"/>
+                <wp:extent cx="3314700" cy="2238375"/>
                 <wp:effectExtent l="0" t="0" r="0" b="0"/>
                 <wp:wrapNone/>
                 <wp:docPr id="217" name="Text Box 2"/>
@@ -362,7 +371,7 @@
                       <wps:spPr bwMode="auto">
                         <a:xfrm>
                           <a:off x="0" y="0"/>
-                          <a:ext cx="5219700" cy="1266825"/>
+                          <a:ext cx="3314700" cy="2238375"/>
                         </a:xfrm>
                         <a:prstGeom prst="rect">
                           <a:avLst/>
@@ -380,10 +389,8 @@
                           <w:p>
                             <w:pPr>
                               <w:rPr>
-                                <w:color w:val="FFFFFF" w:themeColor="background1"/>
                                 <w:sz w:val="20"/>
                                 <w:szCs w:val="20"/>
-                                <w:lang w:val="en-US"/>
                               </w:rPr>
                             </w:pPr>
                             <w:r>
@@ -414,7 +421,33 @@
                                 <w:lang w:val="en-US"/>
                               </w:rPr>
                               <w:br/>
-                              <w:t xml:space="preserve">To figure out which client you are running, attach </w:t>
+                            </w:r>
+                            <w:r>
+                              <w:rPr>
+                                <w:color w:val="FFFFFF" w:themeColor="background1"/>
+                                <w:sz w:val="20"/>
+                                <w:szCs w:val="20"/>
+                                <w:lang w:val="en-US"/>
+                              </w:rPr>
+                              <w:t xml:space="preserve">Enabling Link Library Option </w:t>
+                            </w:r>
+                            <w:r>
+                              <w:rPr>
+                                <w:color w:val="FFFFFF" w:themeColor="background1"/>
+                                <w:sz w:val="20"/>
+                                <w:szCs w:val="20"/>
+                                <w:lang w:val="en-US"/>
+                              </w:rPr>
+                              <w:t xml:space="preserve">is recommended and will result in </w:t>
+                            </w:r>
+                            <w:r>
+                              <w:rPr>
+                                <w:color w:val="FFFFFF" w:themeColor="background1"/>
+                                <w:sz w:val="20"/>
+                                <w:szCs w:val="20"/>
+                                <w:lang w:val="en-US"/>
+                              </w:rPr>
+                              <w:t xml:space="preserve">faster </w:t>
                             </w:r>
                             <w:proofErr w:type="gramStart"/>
                             <w:r>
@@ -424,7 +457,7 @@
                                 <w:szCs w:val="20"/>
                                 <w:lang w:val="en-US"/>
                               </w:rPr>
-                              <w:t>the this</w:t>
+                              <w:t>clones</w:t>
                             </w:r>
                             <w:proofErr w:type="gramEnd"/>
                             <w:r>
@@ -434,456 +467,35 @@
                                 <w:szCs w:val="20"/>
                                 <w:lang w:val="en-US"/>
                               </w:rPr>
-                              <w:t xml:space="preserve"> code to any game object in the scene:</w:t>
-                            </w:r>
-                          </w:p>
-                          <w:p>
-                            <w:pPr>
-                              <w:shd w:val="clear" w:color="auto" w:fill="1E1E1E"/>
-                              <w:tabs>
-                                <w:tab w:val="left" w:pos="916"/>
-                                <w:tab w:val="left" w:pos="1832"/>
-                                <w:tab w:val="left" w:pos="2748"/>
-                                <w:tab w:val="left" w:pos="3664"/>
-                                <w:tab w:val="left" w:pos="4580"/>
-                                <w:tab w:val="left" w:pos="5496"/>
-                                <w:tab w:val="left" w:pos="6412"/>
-                                <w:tab w:val="left" w:pos="7328"/>
-                                <w:tab w:val="left" w:pos="8244"/>
-                                <w:tab w:val="left" w:pos="9160"/>
-                                <w:tab w:val="left" w:pos="10076"/>
-                                <w:tab w:val="left" w:pos="10992"/>
-                                <w:tab w:val="left" w:pos="11908"/>
-                                <w:tab w:val="left" w:pos="12824"/>
-                                <w:tab w:val="left" w:pos="13740"/>
-                                <w:tab w:val="left" w:pos="14656"/>
-                              </w:tabs>
-                              <w:spacing w:after="0" w:line="240" w:lineRule="auto"/>
-                              <w:rPr>
-                                <w:rFonts w:ascii="Consolas" w:eastAsia="Times New Roman" w:hAnsi="Consolas" w:cs="Courier New"/>
-                                <w:color w:val="DCDCDC"/>
-                                <w:sz w:val="18"/>
-                                <w:szCs w:val="18"/>
-                                <w:lang w:eastAsia="en-GB"/>
-                              </w:rPr>
-                            </w:pPr>
-                            <w:r>
-                              <w:rPr>
-                                <w:rFonts w:ascii="Consolas" w:eastAsia="Times New Roman" w:hAnsi="Consolas" w:cs="Courier New"/>
-                                <w:color w:val="569CD6"/>
-                                <w:sz w:val="18"/>
-                                <w:szCs w:val="18"/>
-                                <w:lang w:eastAsia="en-GB"/>
-                              </w:rPr>
-                              <w:t>int</w:t>
+                              <w:t xml:space="preserve"> creation</w:t>
                             </w:r>
                             <w:r>
                               <w:rPr>
-                                <w:rFonts w:ascii="Consolas" w:eastAsia="Times New Roman" w:hAnsi="Consolas" w:cs="Courier New"/>
-                                <w:color w:val="DCDCDC"/>
-                                <w:sz w:val="18"/>
-                                <w:szCs w:val="18"/>
-                                <w:lang w:eastAsia="en-GB"/>
+                                <w:color w:val="FFFFFF" w:themeColor="background1"/>
+                                <w:sz w:val="20"/>
+                                <w:szCs w:val="20"/>
+                                <w:lang w:val="en-US"/>
                               </w:rPr>
-                              <w:t> clientIndex </w:t>
+                              <w:t xml:space="preserve">; However, it </w:t>
                             </w:r>
                             <w:r>
                               <w:rPr>
-                                <w:rFonts w:ascii="Consolas" w:eastAsia="Times New Roman" w:hAnsi="Consolas" w:cs="Courier New"/>
-                                <w:color w:val="B4B4B4"/>
-                                <w:sz w:val="18"/>
-                                <w:szCs w:val="18"/>
-                                <w:lang w:eastAsia="en-GB"/>
+                                <w:color w:val="FFFFFF" w:themeColor="background1"/>
+                                <w:sz w:val="20"/>
+                                <w:szCs w:val="20"/>
+                                <w:lang w:val="en-US"/>
                               </w:rPr>
-                              <w:t>=</w:t>
+                              <w:t>may not work well on larger projects so keep this in mind if clones star</w:t>
                             </w:r>
                             <w:r>
                               <w:rPr>
-                                <w:rFonts w:ascii="Consolas" w:eastAsia="Times New Roman" w:hAnsi="Consolas" w:cs="Courier New"/>
-                                <w:color w:val="DCDCDC"/>
-                                <w:sz w:val="18"/>
-                                <w:szCs w:val="18"/>
-                                <w:lang w:eastAsia="en-GB"/>
-                              </w:rPr>
-                              <w:t> </w:t>
-                            </w:r>
-                            <w:proofErr w:type="gramStart"/>
-                            <w:r>
-                              <w:rPr>
-                                <w:rFonts w:ascii="Consolas" w:eastAsia="Times New Roman" w:hAnsi="Consolas" w:cs="Courier New"/>
-                                <w:color w:val="DCDCDC"/>
-                                <w:sz w:val="18"/>
-                                <w:szCs w:val="18"/>
-                                <w:lang w:eastAsia="en-GB"/>
-                              </w:rPr>
-                              <w:t>PanettoneGames</w:t>
-                            </w:r>
-                            <w:r>
-                              <w:rPr>
-                                <w:rFonts w:ascii="Consolas" w:eastAsia="Times New Roman" w:hAnsi="Consolas" w:cs="Courier New"/>
-                                <w:color w:val="B4B4B4"/>
-                                <w:sz w:val="18"/>
-                                <w:szCs w:val="18"/>
-                                <w:lang w:eastAsia="en-GB"/>
-                              </w:rPr>
-                              <w:t>.</w:t>
-                            </w:r>
-                            <w:r>
-                              <w:rPr>
-                                <w:rFonts w:ascii="Consolas" w:eastAsia="Times New Roman" w:hAnsi="Consolas" w:cs="Courier New"/>
-                                <w:color w:val="DCDCDC"/>
-                                <w:sz w:val="18"/>
-                                <w:szCs w:val="18"/>
-                                <w:lang w:eastAsia="en-GB"/>
-                              </w:rPr>
-                              <w:t>MultiPlay</w:t>
-                            </w:r>
-                            <w:r>
-                              <w:rPr>
-                                <w:rFonts w:ascii="Consolas" w:eastAsia="Times New Roman" w:hAnsi="Consolas" w:cs="Courier New"/>
-                                <w:color w:val="B4B4B4"/>
-                                <w:sz w:val="18"/>
-                                <w:szCs w:val="18"/>
-                                <w:lang w:eastAsia="en-GB"/>
-                              </w:rPr>
-                              <w:t>.</w:t>
-                            </w:r>
-                            <w:r>
-                              <w:rPr>
-                                <w:rFonts w:ascii="Consolas" w:eastAsia="Times New Roman" w:hAnsi="Consolas" w:cs="Courier New"/>
-                                <w:color w:val="DCDCDC"/>
-                                <w:sz w:val="18"/>
-                                <w:szCs w:val="18"/>
-                                <w:lang w:eastAsia="en-GB"/>
-                              </w:rPr>
-                              <w:t>Utils</w:t>
-                            </w:r>
-                            <w:r>
-                              <w:rPr>
-                                <w:rFonts w:ascii="Consolas" w:eastAsia="Times New Roman" w:hAnsi="Consolas" w:cs="Courier New"/>
-                                <w:color w:val="B4B4B4"/>
-                                <w:sz w:val="18"/>
-                                <w:szCs w:val="18"/>
-                                <w:lang w:eastAsia="en-GB"/>
-                              </w:rPr>
-                              <w:t>.</w:t>
-                            </w:r>
-                            <w:r>
-                              <w:rPr>
-                                <w:rFonts w:ascii="Consolas" w:eastAsia="Times New Roman" w:hAnsi="Consolas" w:cs="Courier New"/>
-                                <w:color w:val="DCDCDC"/>
-                                <w:sz w:val="18"/>
-                                <w:szCs w:val="18"/>
-                                <w:lang w:eastAsia="en-GB"/>
-                              </w:rPr>
-                              <w:t>GetCurrentClientIndex</w:t>
-                            </w:r>
-                            <w:proofErr w:type="gramEnd"/>
-                            <w:r>
-                              <w:rPr>
-                                <w:rFonts w:ascii="Consolas" w:eastAsia="Times New Roman" w:hAnsi="Consolas" w:cs="Courier New"/>
-                                <w:color w:val="DCDCDC"/>
-                                <w:sz w:val="18"/>
-                                <w:szCs w:val="18"/>
-                                <w:lang w:eastAsia="en-GB"/>
-                              </w:rPr>
-                              <w:t>();</w:t>
-                            </w:r>
-                          </w:p>
-                          <w:p>
-                            <w:pPr>
-                              <w:shd w:val="clear" w:color="auto" w:fill="1E1E1E"/>
-                              <w:tabs>
-                                <w:tab w:val="left" w:pos="916"/>
-                                <w:tab w:val="left" w:pos="1832"/>
-                                <w:tab w:val="left" w:pos="2748"/>
-                                <w:tab w:val="left" w:pos="3664"/>
-                                <w:tab w:val="left" w:pos="4580"/>
-                                <w:tab w:val="left" w:pos="5496"/>
-                                <w:tab w:val="left" w:pos="6412"/>
-                                <w:tab w:val="left" w:pos="7328"/>
-                                <w:tab w:val="left" w:pos="8244"/>
-                                <w:tab w:val="left" w:pos="9160"/>
-                                <w:tab w:val="left" w:pos="10076"/>
-                                <w:tab w:val="left" w:pos="10992"/>
-                                <w:tab w:val="left" w:pos="11908"/>
-                                <w:tab w:val="left" w:pos="12824"/>
-                                <w:tab w:val="left" w:pos="13740"/>
-                                <w:tab w:val="left" w:pos="14656"/>
-                              </w:tabs>
-                              <w:spacing w:after="0" w:line="240" w:lineRule="auto"/>
-                              <w:rPr>
-                                <w:rFonts w:ascii="Consolas" w:eastAsia="Times New Roman" w:hAnsi="Consolas" w:cs="Courier New"/>
-                                <w:color w:val="DCDCDC"/>
-                                <w:sz w:val="18"/>
-                                <w:szCs w:val="18"/>
-                                <w:lang w:eastAsia="en-GB"/>
-                              </w:rPr>
-                            </w:pPr>
-                            <w:r>
-                              <w:rPr>
-                                <w:rFonts w:ascii="Consolas" w:eastAsia="Times New Roman" w:hAnsi="Consolas" w:cs="Courier New"/>
-                                <w:color w:val="DCDCDC"/>
-                                <w:sz w:val="18"/>
-                                <w:szCs w:val="18"/>
-                                <w:lang w:eastAsia="en-GB"/>
-                              </w:rPr>
-                              <w:t xml:space="preserve"> </w:t>
-                            </w:r>
-                          </w:p>
-                          <w:p>
-                            <w:pPr>
-                              <w:shd w:val="clear" w:color="auto" w:fill="1E1E1E"/>
-                              <w:tabs>
-                                <w:tab w:val="left" w:pos="916"/>
-                                <w:tab w:val="left" w:pos="1832"/>
-                                <w:tab w:val="left" w:pos="2748"/>
-                                <w:tab w:val="left" w:pos="3664"/>
-                                <w:tab w:val="left" w:pos="4580"/>
-                                <w:tab w:val="left" w:pos="5496"/>
-                                <w:tab w:val="left" w:pos="6412"/>
-                                <w:tab w:val="left" w:pos="7328"/>
-                                <w:tab w:val="left" w:pos="8244"/>
-                                <w:tab w:val="left" w:pos="9160"/>
-                                <w:tab w:val="left" w:pos="10076"/>
-                                <w:tab w:val="left" w:pos="10992"/>
-                                <w:tab w:val="left" w:pos="11908"/>
-                                <w:tab w:val="left" w:pos="12824"/>
-                                <w:tab w:val="left" w:pos="13740"/>
-                                <w:tab w:val="left" w:pos="14656"/>
-                              </w:tabs>
-                              <w:spacing w:after="0" w:line="240" w:lineRule="auto"/>
-                              <w:rPr>
-                                <w:rFonts w:ascii="Consolas" w:eastAsia="Times New Roman" w:hAnsi="Consolas" w:cs="Courier New"/>
-                                <w:color w:val="DCDCDC"/>
-                                <w:sz w:val="18"/>
-                                <w:szCs w:val="18"/>
-                                <w:lang w:eastAsia="en-GB"/>
-                              </w:rPr>
-                            </w:pPr>
-                            <w:r>
-                              <w:rPr>
-                                <w:rFonts w:ascii="Consolas" w:eastAsia="Times New Roman" w:hAnsi="Consolas" w:cs="Courier New"/>
-                                <w:color w:val="569CD6"/>
-                                <w:sz w:val="18"/>
-                                <w:szCs w:val="18"/>
-                                <w:lang w:eastAsia="en-GB"/>
-                              </w:rPr>
-                              <w:t>if</w:t>
-                            </w:r>
-                            <w:r>
-                              <w:rPr>
-                                <w:rFonts w:ascii="Consolas" w:eastAsia="Times New Roman" w:hAnsi="Consolas" w:cs="Courier New"/>
-                                <w:color w:val="DCDCDC"/>
-                                <w:sz w:val="18"/>
-                                <w:szCs w:val="18"/>
-                                <w:lang w:eastAsia="en-GB"/>
-                              </w:rPr>
-                              <w:t> (clientIndex </w:t>
-                            </w:r>
-                            <w:r>
-                              <w:rPr>
-                                <w:rFonts w:ascii="Consolas" w:eastAsia="Times New Roman" w:hAnsi="Consolas" w:cs="Courier New"/>
-                                <w:color w:val="B4B4B4"/>
-                                <w:sz w:val="18"/>
-                                <w:szCs w:val="18"/>
-                                <w:lang w:eastAsia="en-GB"/>
-                              </w:rPr>
-                              <w:t>==</w:t>
-                            </w:r>
-                            <w:r>
-                              <w:rPr>
-                                <w:rFonts w:ascii="Consolas" w:eastAsia="Times New Roman" w:hAnsi="Consolas" w:cs="Courier New"/>
-                                <w:color w:val="DCDCDC"/>
-                                <w:sz w:val="18"/>
-                                <w:szCs w:val="18"/>
-                                <w:lang w:eastAsia="en-GB"/>
-                              </w:rPr>
-                              <w:t> </w:t>
-                            </w:r>
-                            <w:r>
-                              <w:rPr>
-                                <w:rFonts w:ascii="Consolas" w:eastAsia="Times New Roman" w:hAnsi="Consolas" w:cs="Courier New"/>
-                                <w:color w:val="B5CEA8"/>
-                                <w:sz w:val="18"/>
-                                <w:szCs w:val="18"/>
-                                <w:lang w:eastAsia="en-GB"/>
-                              </w:rPr>
-                              <w:t>0</w:t>
-                            </w:r>
-                            <w:r>
-                              <w:rPr>
-                                <w:rFonts w:ascii="Consolas" w:eastAsia="Times New Roman" w:hAnsi="Consolas" w:cs="Courier New"/>
-                                <w:color w:val="DCDCDC"/>
-                                <w:sz w:val="18"/>
-                                <w:szCs w:val="18"/>
-                                <w:lang w:eastAsia="en-GB"/>
-                              </w:rPr>
-                              <w:t>) Debug</w:t>
-                            </w:r>
-                            <w:r>
-                              <w:rPr>
-                                <w:rFonts w:ascii="Consolas" w:eastAsia="Times New Roman" w:hAnsi="Consolas" w:cs="Courier New"/>
-                                <w:color w:val="B4B4B4"/>
-                                <w:sz w:val="18"/>
-                                <w:szCs w:val="18"/>
-                                <w:lang w:eastAsia="en-GB"/>
-                              </w:rPr>
-                              <w:t>.</w:t>
-                            </w:r>
-                            <w:r>
-                              <w:rPr>
-                                <w:rFonts w:ascii="Consolas" w:eastAsia="Times New Roman" w:hAnsi="Consolas" w:cs="Courier New"/>
-                                <w:color w:val="DCDCDC"/>
-                                <w:sz w:val="18"/>
-                                <w:szCs w:val="18"/>
-                                <w:lang w:eastAsia="en-GB"/>
-                              </w:rPr>
-                              <w:t>Log(</w:t>
-                            </w:r>
-                            <w:r>
-                              <w:rPr>
-                                <w:rFonts w:ascii="Consolas" w:eastAsia="Times New Roman" w:hAnsi="Consolas" w:cs="Courier New"/>
-                                <w:color w:val="D69D85"/>
-                                <w:sz w:val="18"/>
-                                <w:szCs w:val="18"/>
-                                <w:lang w:eastAsia="en-GB"/>
-                              </w:rPr>
-                              <w:t>"MultiPlay is running on: Main Project/Server"</w:t>
-                            </w:r>
-                            <w:proofErr w:type="gramStart"/>
-                            <w:r>
-                              <w:rPr>
-                                <w:rFonts w:ascii="Consolas" w:eastAsia="Times New Roman" w:hAnsi="Consolas" w:cs="Courier New"/>
-                                <w:color w:val="DCDCDC"/>
-                                <w:sz w:val="18"/>
-                                <w:szCs w:val="18"/>
-                                <w:lang w:eastAsia="en-GB"/>
-                              </w:rPr>
-                              <w:t>);</w:t>
-                            </w:r>
-                            <w:proofErr w:type="gramEnd"/>
-                          </w:p>
-                          <w:p>
-                            <w:pPr>
-                              <w:shd w:val="clear" w:color="auto" w:fill="1E1E1E"/>
-                              <w:tabs>
-                                <w:tab w:val="left" w:pos="916"/>
-                                <w:tab w:val="left" w:pos="1832"/>
-                                <w:tab w:val="left" w:pos="2748"/>
-                                <w:tab w:val="left" w:pos="3664"/>
-                                <w:tab w:val="left" w:pos="4580"/>
-                                <w:tab w:val="left" w:pos="5496"/>
-                                <w:tab w:val="left" w:pos="6412"/>
-                                <w:tab w:val="left" w:pos="7328"/>
-                                <w:tab w:val="left" w:pos="8244"/>
-                                <w:tab w:val="left" w:pos="9160"/>
-                                <w:tab w:val="left" w:pos="10076"/>
-                                <w:tab w:val="left" w:pos="10992"/>
-                                <w:tab w:val="left" w:pos="11908"/>
-                                <w:tab w:val="left" w:pos="12824"/>
-                                <w:tab w:val="left" w:pos="13740"/>
-                                <w:tab w:val="left" w:pos="14656"/>
-                              </w:tabs>
-                              <w:spacing w:after="0" w:line="240" w:lineRule="auto"/>
-                              <w:rPr>
-                                <w:rFonts w:ascii="Consolas" w:eastAsia="Times New Roman" w:hAnsi="Consolas" w:cs="Courier New"/>
-                                <w:color w:val="DCDCDC"/>
-                                <w:sz w:val="18"/>
-                                <w:szCs w:val="18"/>
-                                <w:lang w:eastAsia="en-GB"/>
-                              </w:rPr>
-                            </w:pPr>
-                            <w:r>
-                              <w:rPr>
-                                <w:rFonts w:ascii="Consolas" w:eastAsia="Times New Roman" w:hAnsi="Consolas" w:cs="Courier New"/>
-                                <w:color w:val="569CD6"/>
-                                <w:sz w:val="18"/>
-                                <w:szCs w:val="18"/>
-                                <w:lang w:eastAsia="en-GB"/>
-                              </w:rPr>
-                              <w:t>else</w:t>
-                            </w:r>
-                            <w:r>
-                              <w:rPr>
-                                <w:rFonts w:ascii="Consolas" w:eastAsia="Times New Roman" w:hAnsi="Consolas" w:cs="Courier New"/>
-                                <w:color w:val="DCDCDC"/>
-                                <w:sz w:val="18"/>
-                                <w:szCs w:val="18"/>
-                                <w:lang w:eastAsia="en-GB"/>
-                              </w:rPr>
-                              <w:t> Debug</w:t>
-                            </w:r>
-                            <w:r>
-                              <w:rPr>
-                                <w:rFonts w:ascii="Consolas" w:eastAsia="Times New Roman" w:hAnsi="Consolas" w:cs="Courier New"/>
-                                <w:color w:val="B4B4B4"/>
-                                <w:sz w:val="18"/>
-                                <w:szCs w:val="18"/>
-                                <w:lang w:eastAsia="en-GB"/>
-                              </w:rPr>
-                              <w:t>.</w:t>
-                            </w:r>
-                            <w:r>
-                              <w:rPr>
-                                <w:rFonts w:ascii="Consolas" w:eastAsia="Times New Roman" w:hAnsi="Consolas" w:cs="Courier New"/>
-                                <w:color w:val="DCDCDC"/>
-                                <w:sz w:val="18"/>
-                                <w:szCs w:val="18"/>
-                                <w:lang w:eastAsia="en-GB"/>
-                              </w:rPr>
-                              <w:t>Log(</w:t>
-                            </w:r>
-                            <w:r>
-                              <w:rPr>
-                                <w:rFonts w:ascii="Consolas" w:eastAsia="Times New Roman" w:hAnsi="Consolas" w:cs="Courier New"/>
-                                <w:color w:val="D69D85"/>
-                                <w:sz w:val="18"/>
-                                <w:szCs w:val="18"/>
-                                <w:lang w:eastAsia="en-GB"/>
-                              </w:rPr>
-                              <w:t>$"MultiPlay is running on Client: </w:t>
-                            </w:r>
-                            <w:r>
-                              <w:rPr>
-                                <w:rFonts w:ascii="Consolas" w:eastAsia="Times New Roman" w:hAnsi="Consolas" w:cs="Courier New"/>
-                                <w:color w:val="DCDCDC"/>
-                                <w:sz w:val="18"/>
-                                <w:szCs w:val="18"/>
-                                <w:lang w:eastAsia="en-GB"/>
-                              </w:rPr>
-                              <w:t>{clientIndex}</w:t>
-                            </w:r>
-                            <w:r>
-                              <w:rPr>
-                                <w:rFonts w:ascii="Consolas" w:eastAsia="Times New Roman" w:hAnsi="Consolas" w:cs="Courier New"/>
-                                <w:color w:val="D69D85"/>
-                                <w:sz w:val="18"/>
-                                <w:szCs w:val="18"/>
-                                <w:lang w:eastAsia="en-GB"/>
-                              </w:rPr>
-                              <w:t>"</w:t>
-                            </w:r>
-                            <w:proofErr w:type="gramStart"/>
-                            <w:r>
-                              <w:rPr>
-                                <w:rFonts w:ascii="Consolas" w:eastAsia="Times New Roman" w:hAnsi="Consolas" w:cs="Courier New"/>
-                                <w:color w:val="DCDCDC"/>
-                                <w:sz w:val="18"/>
-                                <w:szCs w:val="18"/>
-                                <w:lang w:eastAsia="en-GB"/>
-                              </w:rPr>
-                              <w:t>);</w:t>
-                            </w:r>
-                            <w:proofErr w:type="gramEnd"/>
-                          </w:p>
-                          <w:p>
-                            <w:pPr>
-                              <w:rPr>
+                                <w:color w:val="FFFFFF" w:themeColor="background1"/>
                                 <w:sz w:val="20"/>
                                 <w:szCs w:val="20"/>
+                                <w:lang w:val="en-US"/>
                               </w:rPr>
-                            </w:pPr>
+                              <w:t>t failing and recreate them without the Link Library option</w:t>
+                            </w:r>
                           </w:p>
                         </w:txbxContent>
                       </wps:txbx>
@@ -908,16 +520,14 @@
                 <v:stroke joinstyle="miter"/>
                 <v:path gradientshapeok="t" o:connecttype="rect"/>
               </v:shapetype>
-              <v:shape id="Text Box 2" o:spid="_x0000_s1026" type="#_x0000_t202" style="position:absolute;left:0;text-align:left;margin-left:181.5pt;margin-top:55.9pt;width:411pt;height:99.75pt;z-index:251711488;visibility:visible;mso-wrap-style:square;mso-width-percent:0;mso-height-percent:0;mso-wrap-distance-left:9pt;mso-wrap-distance-top:3.6pt;mso-wrap-distance-right:9pt;mso-wrap-distance-bottom:3.6pt;mso-position-horizontal:absolute;mso-position-horizontal-relative:page;mso-position-vertical:absolute;mso-position-vertical-relative:text;mso-width-percent:0;mso-height-percent:0;mso-width-relative:margin;mso-height-relative:margin;v-text-anchor:top" o:gfxdata="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" filled="f" stroked="f">
+              <v:shape id="Text Box 2" o:spid="_x0000_s1026" type="#_x0000_t202" style="position:absolute;left:0;text-align:left;margin-left:209.8pt;margin-top:.4pt;width:261pt;height:176.25pt;z-index:251711488;visibility:visible;mso-wrap-style:square;mso-width-percent:0;mso-height-percent:0;mso-wrap-distance-left:9pt;mso-wrap-distance-top:3.6pt;mso-wrap-distance-right:9pt;mso-wrap-distance-bottom:3.6pt;mso-position-horizontal:right;mso-position-horizontal-relative:margin;mso-position-vertical:absolute;mso-position-vertical-relative:text;mso-width-percent:0;mso-height-percent:0;mso-width-relative:margin;mso-height-relative:margin;v-text-anchor:top" o:gfxdata="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" filled="f" stroked="f">
                 <v:textbox>
                   <w:txbxContent>
                     <w:p>
                       <w:pPr>
                         <w:rPr>
-                          <w:color w:val="FFFFFF" w:themeColor="background1"/>
                           <w:sz w:val="20"/>
                           <w:szCs w:val="20"/>
-                          <w:lang w:val="en-US"/>
                         </w:rPr>
                       </w:pPr>
                       <w:r>
@@ -948,7 +558,33 @@
                           <w:lang w:val="en-US"/>
                         </w:rPr>
                         <w:br/>
-                        <w:t xml:space="preserve">To figure out which client you are running, attach </w:t>
+                      </w:r>
+                      <w:r>
+                        <w:rPr>
+                          <w:color w:val="FFFFFF" w:themeColor="background1"/>
+                          <w:sz w:val="20"/>
+                          <w:szCs w:val="20"/>
+                          <w:lang w:val="en-US"/>
+                        </w:rPr>
+                        <w:t xml:space="preserve">Enabling Link Library Option </w:t>
+                      </w:r>
+                      <w:r>
+                        <w:rPr>
+                          <w:color w:val="FFFFFF" w:themeColor="background1"/>
+                          <w:sz w:val="20"/>
+                          <w:szCs w:val="20"/>
+                          <w:lang w:val="en-US"/>
+                        </w:rPr>
+                        <w:t xml:space="preserve">is recommended and will result in </w:t>
+                      </w:r>
+                      <w:r>
+                        <w:rPr>
+                          <w:color w:val="FFFFFF" w:themeColor="background1"/>
+                          <w:sz w:val="20"/>
+                          <w:szCs w:val="20"/>
+                          <w:lang w:val="en-US"/>
+                        </w:rPr>
+                        <w:t xml:space="preserve">faster </w:t>
                       </w:r>
                       <w:proofErr w:type="gramStart"/>
                       <w:r>
@@ -958,7 +594,7 @@
                           <w:szCs w:val="20"/>
                           <w:lang w:val="en-US"/>
                         </w:rPr>
-                        <w:t>the this</w:t>
+                        <w:t>clones</w:t>
                       </w:r>
                       <w:proofErr w:type="gramEnd"/>
                       <w:r>
@@ -968,460 +604,39 @@
                           <w:szCs w:val="20"/>
                           <w:lang w:val="en-US"/>
                         </w:rPr>
-                        <w:t xml:space="preserve"> code to any game object in the scene:</w:t>
-                      </w:r>
-                    </w:p>
-                    <w:p>
-                      <w:pPr>
-                        <w:shd w:val="clear" w:color="auto" w:fill="1E1E1E"/>
-                        <w:tabs>
-                          <w:tab w:val="left" w:pos="916"/>
-                          <w:tab w:val="left" w:pos="1832"/>
-                          <w:tab w:val="left" w:pos="2748"/>
-                          <w:tab w:val="left" w:pos="3664"/>
-                          <w:tab w:val="left" w:pos="4580"/>
-                          <w:tab w:val="left" w:pos="5496"/>
-                          <w:tab w:val="left" w:pos="6412"/>
-                          <w:tab w:val="left" w:pos="7328"/>
-                          <w:tab w:val="left" w:pos="8244"/>
-                          <w:tab w:val="left" w:pos="9160"/>
-                          <w:tab w:val="left" w:pos="10076"/>
-                          <w:tab w:val="left" w:pos="10992"/>
-                          <w:tab w:val="left" w:pos="11908"/>
-                          <w:tab w:val="left" w:pos="12824"/>
-                          <w:tab w:val="left" w:pos="13740"/>
-                          <w:tab w:val="left" w:pos="14656"/>
-                        </w:tabs>
-                        <w:spacing w:after="0" w:line="240" w:lineRule="auto"/>
-                        <w:rPr>
-                          <w:rFonts w:ascii="Consolas" w:eastAsia="Times New Roman" w:hAnsi="Consolas" w:cs="Courier New"/>
-                          <w:color w:val="DCDCDC"/>
-                          <w:sz w:val="18"/>
-                          <w:szCs w:val="18"/>
-                          <w:lang w:eastAsia="en-GB"/>
-                        </w:rPr>
-                      </w:pPr>
-                      <w:r>
-                        <w:rPr>
-                          <w:rFonts w:ascii="Consolas" w:eastAsia="Times New Roman" w:hAnsi="Consolas" w:cs="Courier New"/>
-                          <w:color w:val="569CD6"/>
-                          <w:sz w:val="18"/>
-                          <w:szCs w:val="18"/>
-                          <w:lang w:eastAsia="en-GB"/>
-                        </w:rPr>
-                        <w:t>int</w:t>
+                        <w:t xml:space="preserve"> creation</w:t>
                       </w:r>
                       <w:r>
                         <w:rPr>
-                          <w:rFonts w:ascii="Consolas" w:eastAsia="Times New Roman" w:hAnsi="Consolas" w:cs="Courier New"/>
-                          <w:color w:val="DCDCDC"/>
-                          <w:sz w:val="18"/>
-                          <w:szCs w:val="18"/>
-                          <w:lang w:eastAsia="en-GB"/>
+                          <w:color w:val="FFFFFF" w:themeColor="background1"/>
+                          <w:sz w:val="20"/>
+                          <w:szCs w:val="20"/>
+                          <w:lang w:val="en-US"/>
                         </w:rPr>
-                        <w:t> clientIndex </w:t>
+                        <w:t xml:space="preserve">; However, it </w:t>
                       </w:r>
                       <w:r>
                         <w:rPr>
-                          <w:rFonts w:ascii="Consolas" w:eastAsia="Times New Roman" w:hAnsi="Consolas" w:cs="Courier New"/>
-                          <w:color w:val="B4B4B4"/>
-                          <w:sz w:val="18"/>
-                          <w:szCs w:val="18"/>
-                          <w:lang w:eastAsia="en-GB"/>
+                          <w:color w:val="FFFFFF" w:themeColor="background1"/>
+                          <w:sz w:val="20"/>
+                          <w:szCs w:val="20"/>
+                          <w:lang w:val="en-US"/>
                         </w:rPr>
-                        <w:t>=</w:t>
+                        <w:t>may not work well on larger projects so keep this in mind if clones star</w:t>
                       </w:r>
                       <w:r>
                         <w:rPr>
-                          <w:rFonts w:ascii="Consolas" w:eastAsia="Times New Roman" w:hAnsi="Consolas" w:cs="Courier New"/>
-                          <w:color w:val="DCDCDC"/>
-                          <w:sz w:val="18"/>
-                          <w:szCs w:val="18"/>
-                          <w:lang w:eastAsia="en-GB"/>
-                        </w:rPr>
-                        <w:t> </w:t>
-                      </w:r>
-                      <w:proofErr w:type="gramStart"/>
-                      <w:r>
-                        <w:rPr>
-                          <w:rFonts w:ascii="Consolas" w:eastAsia="Times New Roman" w:hAnsi="Consolas" w:cs="Courier New"/>
-                          <w:color w:val="DCDCDC"/>
-                          <w:sz w:val="18"/>
-                          <w:szCs w:val="18"/>
-                          <w:lang w:eastAsia="en-GB"/>
-                        </w:rPr>
-                        <w:t>PanettoneGames</w:t>
-                      </w:r>
-                      <w:r>
-                        <w:rPr>
-                          <w:rFonts w:ascii="Consolas" w:eastAsia="Times New Roman" w:hAnsi="Consolas" w:cs="Courier New"/>
-                          <w:color w:val="B4B4B4"/>
-                          <w:sz w:val="18"/>
-                          <w:szCs w:val="18"/>
-                          <w:lang w:eastAsia="en-GB"/>
-                        </w:rPr>
-                        <w:t>.</w:t>
-                      </w:r>
-                      <w:r>
-                        <w:rPr>
-                          <w:rFonts w:ascii="Consolas" w:eastAsia="Times New Roman" w:hAnsi="Consolas" w:cs="Courier New"/>
-                          <w:color w:val="DCDCDC"/>
-                          <w:sz w:val="18"/>
-                          <w:szCs w:val="18"/>
-                          <w:lang w:eastAsia="en-GB"/>
-                        </w:rPr>
-                        <w:t>MultiPlay</w:t>
-                      </w:r>
-                      <w:r>
-                        <w:rPr>
-                          <w:rFonts w:ascii="Consolas" w:eastAsia="Times New Roman" w:hAnsi="Consolas" w:cs="Courier New"/>
-                          <w:color w:val="B4B4B4"/>
-                          <w:sz w:val="18"/>
-                          <w:szCs w:val="18"/>
-                          <w:lang w:eastAsia="en-GB"/>
-                        </w:rPr>
-                        <w:t>.</w:t>
-                      </w:r>
-                      <w:r>
-                        <w:rPr>
-                          <w:rFonts w:ascii="Consolas" w:eastAsia="Times New Roman" w:hAnsi="Consolas" w:cs="Courier New"/>
-                          <w:color w:val="DCDCDC"/>
-                          <w:sz w:val="18"/>
-                          <w:szCs w:val="18"/>
-                          <w:lang w:eastAsia="en-GB"/>
-                        </w:rPr>
-                        <w:t>Utils</w:t>
-                      </w:r>
-                      <w:r>
-                        <w:rPr>
-                          <w:rFonts w:ascii="Consolas" w:eastAsia="Times New Roman" w:hAnsi="Consolas" w:cs="Courier New"/>
-                          <w:color w:val="B4B4B4"/>
-                          <w:sz w:val="18"/>
-                          <w:szCs w:val="18"/>
-                          <w:lang w:eastAsia="en-GB"/>
-                        </w:rPr>
-                        <w:t>.</w:t>
-                      </w:r>
-                      <w:r>
-                        <w:rPr>
-                          <w:rFonts w:ascii="Consolas" w:eastAsia="Times New Roman" w:hAnsi="Consolas" w:cs="Courier New"/>
-                          <w:color w:val="DCDCDC"/>
-                          <w:sz w:val="18"/>
-                          <w:szCs w:val="18"/>
-                          <w:lang w:eastAsia="en-GB"/>
-                        </w:rPr>
-                        <w:t>GetCurrentClientIndex</w:t>
-                      </w:r>
-                      <w:proofErr w:type="gramEnd"/>
-                      <w:r>
-                        <w:rPr>
-                          <w:rFonts w:ascii="Consolas" w:eastAsia="Times New Roman" w:hAnsi="Consolas" w:cs="Courier New"/>
-                          <w:color w:val="DCDCDC"/>
-                          <w:sz w:val="18"/>
-                          <w:szCs w:val="18"/>
-                          <w:lang w:eastAsia="en-GB"/>
-                        </w:rPr>
-                        <w:t>();</w:t>
-                      </w:r>
-                    </w:p>
-                    <w:p>
-                      <w:pPr>
-                        <w:shd w:val="clear" w:color="auto" w:fill="1E1E1E"/>
-                        <w:tabs>
-                          <w:tab w:val="left" w:pos="916"/>
-                          <w:tab w:val="left" w:pos="1832"/>
-                          <w:tab w:val="left" w:pos="2748"/>
-                          <w:tab w:val="left" w:pos="3664"/>
-                          <w:tab w:val="left" w:pos="4580"/>
-                          <w:tab w:val="left" w:pos="5496"/>
-                          <w:tab w:val="left" w:pos="6412"/>
-                          <w:tab w:val="left" w:pos="7328"/>
-                          <w:tab w:val="left" w:pos="8244"/>
-                          <w:tab w:val="left" w:pos="9160"/>
-                          <w:tab w:val="left" w:pos="10076"/>
-                          <w:tab w:val="left" w:pos="10992"/>
-                          <w:tab w:val="left" w:pos="11908"/>
-                          <w:tab w:val="left" w:pos="12824"/>
-                          <w:tab w:val="left" w:pos="13740"/>
-                          <w:tab w:val="left" w:pos="14656"/>
-                        </w:tabs>
-                        <w:spacing w:after="0" w:line="240" w:lineRule="auto"/>
-                        <w:rPr>
-                          <w:rFonts w:ascii="Consolas" w:eastAsia="Times New Roman" w:hAnsi="Consolas" w:cs="Courier New"/>
-                          <w:color w:val="DCDCDC"/>
-                          <w:sz w:val="18"/>
-                          <w:szCs w:val="18"/>
-                          <w:lang w:eastAsia="en-GB"/>
-                        </w:rPr>
-                      </w:pPr>
-                      <w:r>
-                        <w:rPr>
-                          <w:rFonts w:ascii="Consolas" w:eastAsia="Times New Roman" w:hAnsi="Consolas" w:cs="Courier New"/>
-                          <w:color w:val="DCDCDC"/>
-                          <w:sz w:val="18"/>
-                          <w:szCs w:val="18"/>
-                          <w:lang w:eastAsia="en-GB"/>
-                        </w:rPr>
-                        <w:t xml:space="preserve"> </w:t>
-                      </w:r>
-                    </w:p>
-                    <w:p>
-                      <w:pPr>
-                        <w:shd w:val="clear" w:color="auto" w:fill="1E1E1E"/>
-                        <w:tabs>
-                          <w:tab w:val="left" w:pos="916"/>
-                          <w:tab w:val="left" w:pos="1832"/>
-                          <w:tab w:val="left" w:pos="2748"/>
-                          <w:tab w:val="left" w:pos="3664"/>
-                          <w:tab w:val="left" w:pos="4580"/>
-                          <w:tab w:val="left" w:pos="5496"/>
-                          <w:tab w:val="left" w:pos="6412"/>
-                          <w:tab w:val="left" w:pos="7328"/>
-                          <w:tab w:val="left" w:pos="8244"/>
-                          <w:tab w:val="left" w:pos="9160"/>
-                          <w:tab w:val="left" w:pos="10076"/>
-                          <w:tab w:val="left" w:pos="10992"/>
-                          <w:tab w:val="left" w:pos="11908"/>
-                          <w:tab w:val="left" w:pos="12824"/>
-                          <w:tab w:val="left" w:pos="13740"/>
-                          <w:tab w:val="left" w:pos="14656"/>
-                        </w:tabs>
-                        <w:spacing w:after="0" w:line="240" w:lineRule="auto"/>
-                        <w:rPr>
-                          <w:rFonts w:ascii="Consolas" w:eastAsia="Times New Roman" w:hAnsi="Consolas" w:cs="Courier New"/>
-                          <w:color w:val="DCDCDC"/>
-                          <w:sz w:val="18"/>
-                          <w:szCs w:val="18"/>
-                          <w:lang w:eastAsia="en-GB"/>
-                        </w:rPr>
-                      </w:pPr>
-                      <w:r>
-                        <w:rPr>
-                          <w:rFonts w:ascii="Consolas" w:eastAsia="Times New Roman" w:hAnsi="Consolas" w:cs="Courier New"/>
-                          <w:color w:val="569CD6"/>
-                          <w:sz w:val="18"/>
-                          <w:szCs w:val="18"/>
-                          <w:lang w:eastAsia="en-GB"/>
-                        </w:rPr>
-                        <w:t>if</w:t>
-                      </w:r>
-                      <w:r>
-                        <w:rPr>
-                          <w:rFonts w:ascii="Consolas" w:eastAsia="Times New Roman" w:hAnsi="Consolas" w:cs="Courier New"/>
-                          <w:color w:val="DCDCDC"/>
-                          <w:sz w:val="18"/>
-                          <w:szCs w:val="18"/>
-                          <w:lang w:eastAsia="en-GB"/>
-                        </w:rPr>
-                        <w:t> (clientIndex </w:t>
-                      </w:r>
-                      <w:r>
-                        <w:rPr>
-                          <w:rFonts w:ascii="Consolas" w:eastAsia="Times New Roman" w:hAnsi="Consolas" w:cs="Courier New"/>
-                          <w:color w:val="B4B4B4"/>
-                          <w:sz w:val="18"/>
-                          <w:szCs w:val="18"/>
-                          <w:lang w:eastAsia="en-GB"/>
-                        </w:rPr>
-                        <w:t>==</w:t>
-                      </w:r>
-                      <w:r>
-                        <w:rPr>
-                          <w:rFonts w:ascii="Consolas" w:eastAsia="Times New Roman" w:hAnsi="Consolas" w:cs="Courier New"/>
-                          <w:color w:val="DCDCDC"/>
-                          <w:sz w:val="18"/>
-                          <w:szCs w:val="18"/>
-                          <w:lang w:eastAsia="en-GB"/>
-                        </w:rPr>
-                        <w:t> </w:t>
-                      </w:r>
-                      <w:r>
-                        <w:rPr>
-                          <w:rFonts w:ascii="Consolas" w:eastAsia="Times New Roman" w:hAnsi="Consolas" w:cs="Courier New"/>
-                          <w:color w:val="B5CEA8"/>
-                          <w:sz w:val="18"/>
-                          <w:szCs w:val="18"/>
-                          <w:lang w:eastAsia="en-GB"/>
-                        </w:rPr>
-                        <w:t>0</w:t>
-                      </w:r>
-                      <w:r>
-                        <w:rPr>
-                          <w:rFonts w:ascii="Consolas" w:eastAsia="Times New Roman" w:hAnsi="Consolas" w:cs="Courier New"/>
-                          <w:color w:val="DCDCDC"/>
-                          <w:sz w:val="18"/>
-                          <w:szCs w:val="18"/>
-                          <w:lang w:eastAsia="en-GB"/>
-                        </w:rPr>
-                        <w:t>) Debug</w:t>
-                      </w:r>
-                      <w:r>
-                        <w:rPr>
-                          <w:rFonts w:ascii="Consolas" w:eastAsia="Times New Roman" w:hAnsi="Consolas" w:cs="Courier New"/>
-                          <w:color w:val="B4B4B4"/>
-                          <w:sz w:val="18"/>
-                          <w:szCs w:val="18"/>
-                          <w:lang w:eastAsia="en-GB"/>
-                        </w:rPr>
-                        <w:t>.</w:t>
-                      </w:r>
-                      <w:r>
-                        <w:rPr>
-                          <w:rFonts w:ascii="Consolas" w:eastAsia="Times New Roman" w:hAnsi="Consolas" w:cs="Courier New"/>
-                          <w:color w:val="DCDCDC"/>
-                          <w:sz w:val="18"/>
-                          <w:szCs w:val="18"/>
-                          <w:lang w:eastAsia="en-GB"/>
-                        </w:rPr>
-                        <w:t>Log(</w:t>
-                      </w:r>
-                      <w:r>
-                        <w:rPr>
-                          <w:rFonts w:ascii="Consolas" w:eastAsia="Times New Roman" w:hAnsi="Consolas" w:cs="Courier New"/>
-                          <w:color w:val="D69D85"/>
-                          <w:sz w:val="18"/>
-                          <w:szCs w:val="18"/>
-                          <w:lang w:eastAsia="en-GB"/>
-                        </w:rPr>
-                        <w:t>"MultiPlay is running on: Main Project/Server"</w:t>
-                      </w:r>
-                      <w:proofErr w:type="gramStart"/>
-                      <w:r>
-                        <w:rPr>
-                          <w:rFonts w:ascii="Consolas" w:eastAsia="Times New Roman" w:hAnsi="Consolas" w:cs="Courier New"/>
-                          <w:color w:val="DCDCDC"/>
-                          <w:sz w:val="18"/>
-                          <w:szCs w:val="18"/>
-                          <w:lang w:eastAsia="en-GB"/>
-                        </w:rPr>
-                        <w:t>);</w:t>
-                      </w:r>
-                      <w:proofErr w:type="gramEnd"/>
-                    </w:p>
-                    <w:p>
-                      <w:pPr>
-                        <w:shd w:val="clear" w:color="auto" w:fill="1E1E1E"/>
-                        <w:tabs>
-                          <w:tab w:val="left" w:pos="916"/>
-                          <w:tab w:val="left" w:pos="1832"/>
-                          <w:tab w:val="left" w:pos="2748"/>
-                          <w:tab w:val="left" w:pos="3664"/>
-                          <w:tab w:val="left" w:pos="4580"/>
-                          <w:tab w:val="left" w:pos="5496"/>
-                          <w:tab w:val="left" w:pos="6412"/>
-                          <w:tab w:val="left" w:pos="7328"/>
-                          <w:tab w:val="left" w:pos="8244"/>
-                          <w:tab w:val="left" w:pos="9160"/>
-                          <w:tab w:val="left" w:pos="10076"/>
-                          <w:tab w:val="left" w:pos="10992"/>
-                          <w:tab w:val="left" w:pos="11908"/>
-                          <w:tab w:val="left" w:pos="12824"/>
-                          <w:tab w:val="left" w:pos="13740"/>
-                          <w:tab w:val="left" w:pos="14656"/>
-                        </w:tabs>
-                        <w:spacing w:after="0" w:line="240" w:lineRule="auto"/>
-                        <w:rPr>
-                          <w:rFonts w:ascii="Consolas" w:eastAsia="Times New Roman" w:hAnsi="Consolas" w:cs="Courier New"/>
-                          <w:color w:val="DCDCDC"/>
-                          <w:sz w:val="18"/>
-                          <w:szCs w:val="18"/>
-                          <w:lang w:eastAsia="en-GB"/>
-                        </w:rPr>
-                      </w:pPr>
-                      <w:r>
-                        <w:rPr>
-                          <w:rFonts w:ascii="Consolas" w:eastAsia="Times New Roman" w:hAnsi="Consolas" w:cs="Courier New"/>
-                          <w:color w:val="569CD6"/>
-                          <w:sz w:val="18"/>
-                          <w:szCs w:val="18"/>
-                          <w:lang w:eastAsia="en-GB"/>
-                        </w:rPr>
-                        <w:t>else</w:t>
-                      </w:r>
-                      <w:r>
-                        <w:rPr>
-                          <w:rFonts w:ascii="Consolas" w:eastAsia="Times New Roman" w:hAnsi="Consolas" w:cs="Courier New"/>
-                          <w:color w:val="DCDCDC"/>
-                          <w:sz w:val="18"/>
-                          <w:szCs w:val="18"/>
-                          <w:lang w:eastAsia="en-GB"/>
-                        </w:rPr>
-                        <w:t> Debug</w:t>
-                      </w:r>
-                      <w:r>
-                        <w:rPr>
-                          <w:rFonts w:ascii="Consolas" w:eastAsia="Times New Roman" w:hAnsi="Consolas" w:cs="Courier New"/>
-                          <w:color w:val="B4B4B4"/>
-                          <w:sz w:val="18"/>
-                          <w:szCs w:val="18"/>
-                          <w:lang w:eastAsia="en-GB"/>
-                        </w:rPr>
-                        <w:t>.</w:t>
-                      </w:r>
-                      <w:r>
-                        <w:rPr>
-                          <w:rFonts w:ascii="Consolas" w:eastAsia="Times New Roman" w:hAnsi="Consolas" w:cs="Courier New"/>
-                          <w:color w:val="DCDCDC"/>
-                          <w:sz w:val="18"/>
-                          <w:szCs w:val="18"/>
-                          <w:lang w:eastAsia="en-GB"/>
-                        </w:rPr>
-                        <w:t>Log(</w:t>
-                      </w:r>
-                      <w:r>
-                        <w:rPr>
-                          <w:rFonts w:ascii="Consolas" w:eastAsia="Times New Roman" w:hAnsi="Consolas" w:cs="Courier New"/>
-                          <w:color w:val="D69D85"/>
-                          <w:sz w:val="18"/>
-                          <w:szCs w:val="18"/>
-                          <w:lang w:eastAsia="en-GB"/>
-                        </w:rPr>
-                        <w:t>$"MultiPlay is running on Client: </w:t>
-                      </w:r>
-                      <w:r>
-                        <w:rPr>
-                          <w:rFonts w:ascii="Consolas" w:eastAsia="Times New Roman" w:hAnsi="Consolas" w:cs="Courier New"/>
-                          <w:color w:val="DCDCDC"/>
-                          <w:sz w:val="18"/>
-                          <w:szCs w:val="18"/>
-                          <w:lang w:eastAsia="en-GB"/>
-                        </w:rPr>
-                        <w:t>{clientIndex}</w:t>
-                      </w:r>
-                      <w:r>
-                        <w:rPr>
-                          <w:rFonts w:ascii="Consolas" w:eastAsia="Times New Roman" w:hAnsi="Consolas" w:cs="Courier New"/>
-                          <w:color w:val="D69D85"/>
-                          <w:sz w:val="18"/>
-                          <w:szCs w:val="18"/>
-                          <w:lang w:eastAsia="en-GB"/>
-                        </w:rPr>
-                        <w:t>"</w:t>
-                      </w:r>
-                      <w:proofErr w:type="gramStart"/>
-                      <w:r>
-                        <w:rPr>
-                          <w:rFonts w:ascii="Consolas" w:eastAsia="Times New Roman" w:hAnsi="Consolas" w:cs="Courier New"/>
-                          <w:color w:val="DCDCDC"/>
-                          <w:sz w:val="18"/>
-                          <w:szCs w:val="18"/>
-                          <w:lang w:eastAsia="en-GB"/>
-                        </w:rPr>
-                        <w:t>);</w:t>
-                      </w:r>
-                      <w:proofErr w:type="gramEnd"/>
-                    </w:p>
-                    <w:p>
-                      <w:pPr>
-                        <w:rPr>
+                          <w:color w:val="FFFFFF" w:themeColor="background1"/>
                           <w:sz w:val="20"/>
                           <w:szCs w:val="20"/>
+                          <w:lang w:val="en-US"/>
                         </w:rPr>
-                      </w:pPr>
+                        <w:t>t failing and recreate them without the Link Library option</w:t>
+                      </w:r>
                     </w:p>
                   </w:txbxContent>
                 </v:textbox>
-                <w10:wrap anchorx="page"/>
+                <w10:wrap anchorx="margin"/>
               </v:shape>
             </w:pict>
           </mc:Fallback>
@@ -1434,16 +649,16 @@
         <mc:AlternateContent>
           <mc:Choice Requires="wps">
             <w:drawing>
-              <wp:anchor distT="0" distB="0" distL="114300" distR="114300" simplePos="0" relativeHeight="251673600" behindDoc="0" locked="0" layoutInCell="1" allowOverlap="1" wp14:anchorId="5ED3972A" wp14:editId="73E3742F">
+              <wp:anchor distT="0" distB="0" distL="114300" distR="114300" simplePos="0" relativeHeight="251673600" behindDoc="0" locked="0" layoutInCell="1" allowOverlap="1" wp14:anchorId="5ED3972A" wp14:editId="7F591A14">
                 <wp:simplePos x="0" y="0"/>
                 <wp:positionH relativeFrom="column">
-                  <wp:posOffset>2139315</wp:posOffset>
+                  <wp:posOffset>1872615</wp:posOffset>
                 </wp:positionH>
                 <wp:positionV relativeFrom="paragraph">
-                  <wp:posOffset>5080</wp:posOffset>
+                  <wp:posOffset>119380</wp:posOffset>
                 </wp:positionV>
                 <wp:extent cx="1369695" cy="374650"/>
-                <wp:effectExtent l="457200" t="0" r="20955" b="654050"/>
+                <wp:effectExtent l="171450" t="0" r="20955" b="711200"/>
                 <wp:wrapNone/>
                 <wp:docPr id="11" name="Speech Bubble: Rectangle 11"/>
                 <wp:cNvGraphicFramePr/>
@@ -1458,8 +673,8 @@
                         </a:xfrm>
                         <a:prstGeom prst="wedgeRectCallout">
                           <a:avLst>
-                            <a:gd name="adj1" fmla="val -79374"/>
-                            <a:gd name="adj2" fmla="val 204779"/>
+                            <a:gd name="adj1" fmla="val -59903"/>
+                            <a:gd name="adj2" fmla="val 217491"/>
                           </a:avLst>
                         </a:prstGeom>
                       </wps:spPr>
@@ -1564,7 +779,7 @@
                   <v:h position="#0,#1"/>
                 </v:handles>
               </v:shapetype>
-              <v:shape id="Speech Bubble: Rectangle 11" o:spid="_x0000_s1027" type="#_x0000_t61" style="position:absolute;left:0;text-align:left;margin-left:168.45pt;margin-top:.4pt;width:107.85pt;height:29.5pt;z-index:251673600;visibility:visible;mso-wrap-style:square;mso-width-percent:0;mso-height-percent:0;mso-wrap-distance-left:9pt;mso-wrap-distance-top:0;mso-wrap-distance-right:9pt;mso-wrap-distance-bottom:0;mso-position-horizontal:absolute;mso-position-horizontal-relative:text;mso-position-vertical:absolute;mso-position-vertical-relative:text;mso-width-percent:0;mso-height-percent:0;mso-width-relative:margin;mso-height-relative:margin;v-text-anchor:middle" o:gfxdata="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" adj="-6345,55032" fillcolor="white [3201]" strokecolor="#4472c4 [3204]" strokeweight="1pt">
+              <v:shape id="Speech Bubble: Rectangle 11" o:spid="_x0000_s1027" type="#_x0000_t61" style="position:absolute;left:0;text-align:left;margin-left:147.45pt;margin-top:9.4pt;width:107.85pt;height:29.5pt;z-index:251673600;visibility:visible;mso-wrap-style:square;mso-width-percent:0;mso-height-percent:0;mso-wrap-distance-left:9pt;mso-wrap-distance-top:0;mso-wrap-distance-right:9pt;mso-wrap-distance-bottom:0;mso-position-horizontal:absolute;mso-position-horizontal-relative:text;mso-position-vertical:absolute;mso-position-vertical-relative:text;mso-width-percent:0;mso-height-percent:0;mso-width-relative:margin;mso-height-relative:margin;v-text-anchor:middle" o:gfxdata="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" adj="-2139,57778" fillcolor="white [3201]" strokecolor="#4472c4 [3204]" strokeweight="1pt">
                 <v:textbox>
                   <w:txbxContent>
                     <w:p>
@@ -1597,10 +812,10 @@
           <w:noProof/>
         </w:rPr>
         <w:drawing>
-          <wp:inline distT="0" distB="0" distL="0" distR="0" wp14:anchorId="17B570ED" wp14:editId="26B9F12B">
-            <wp:extent cx="1733333" cy="1790476"/>
-            <wp:effectExtent l="0" t="0" r="635" b="635"/>
-            <wp:docPr id="22" name="Picture 22"/>
+          <wp:inline distT="0" distB="0" distL="0" distR="0" wp14:anchorId="6D04D20A" wp14:editId="6CFAA977">
+            <wp:extent cx="3238500" cy="2981325"/>
+            <wp:effectExtent l="0" t="0" r="0" b="9525"/>
+            <wp:docPr id="8" name="Picture 8" descr="Graphical user interface, application&#10;&#10;Description automatically generated"/>
             <wp:cNvGraphicFramePr>
               <a:graphicFrameLocks xmlns:a="http://schemas.openxmlformats.org/drawingml/2006/main" noChangeAspect="1"/>
             </wp:cNvGraphicFramePr>
@@ -1608,7 +823,7 @@
               <a:graphicData uri="http://schemas.openxmlformats.org/drawingml/2006/picture">
                 <pic:pic xmlns:pic="http://schemas.openxmlformats.org/drawingml/2006/picture">
                   <pic:nvPicPr>
-                    <pic:cNvPr id="1" name=""/>
+                    <pic:cNvPr id="8" name="Picture 8" descr="Graphical user interface, application&#10;&#10;Description automatically generated"/>
                     <pic:cNvPicPr/>
                   </pic:nvPicPr>
                   <pic:blipFill>
@@ -1620,7 +835,7 @@
                   <pic:spPr>
                     <a:xfrm>
                       <a:off x="0" y="0"/>
-                      <a:ext cx="1733333" cy="1790476"/>
+                      <a:ext cx="3238500" cy="2981325"/>
                     </a:xfrm>
                     <a:prstGeom prst="rect">
                       <a:avLst/>
@@ -1632,14 +847,6 @@
           </wp:inline>
         </w:drawing>
       </w:r>
-    </w:p>
-    <w:p>
-      <w:pPr>
-        <w:ind w:left="360"/>
-        <w:rPr>
-          <w:noProof/>
-        </w:rPr>
-      </w:pPr>
     </w:p>
     <w:p>
       <w:pPr>
@@ -1721,11 +928,6 @@
     </w:p>
     <w:p>
       <w:pPr>
-        <w:ind w:left="360"/>
-      </w:pPr>
-    </w:p>
-    <w:p>
-      <w:pPr>
         <w:pStyle w:val="ListParagraph"/>
         <w:numPr>
           <w:ilvl w:val="0"/>
@@ -1796,17 +998,11 @@
           <w:noProof/>
         </w:rPr>
       </w:pPr>
-    </w:p>
-    <w:p>
-      <w:pPr>
-        <w:rPr>
-          <w:noProof/>
-        </w:rPr>
-      </w:pPr>
-      <w:r>
-        <w:rPr>
-          <w:noProof/>
-        </w:rPr>
+      <w:r>
+        <w:rPr>
+          <w:noProof/>
+        </w:rPr>
+        <w:lastRenderedPageBreak/>
         <w:drawing>
           <wp:anchor distT="0" distB="0" distL="114300" distR="114300" simplePos="0" relativeHeight="251709440" behindDoc="1" locked="0" layoutInCell="1" allowOverlap="1" wp14:anchorId="775D6B81" wp14:editId="3D8D41FC">
             <wp:simplePos x="0" y="0"/>
@@ -2015,7 +1211,7 @@
                   <v:h position="#0,#1"/>
                 </v:handles>
               </v:shapetype>
-              <v:shape id="Speech Bubble: Rectangle with Corners Rounded 16" o:spid="_x0000_s1028" type="#_x0000_t62" style="position:absolute;margin-left:633pt;margin-top:6.3pt;width:29.7pt;height:27.65pt;z-index:251679744;visibility:visible;mso-wrap-style:square;mso-width-percent:0;mso-height-percent:0;mso-wrap-distance-left:9pt;mso-wrap-distance-top:0;mso-wrap-distance-right:9pt;mso-wrap-distance-bottom:0;mso-position-horizontal:absolute;mso-position-horizontal-relative:text;mso-position-vertical:absolute;mso-position-vertical-relative:text;mso-width-percent:0;mso-height-percent:0;mso-width-relative:margin;mso-height-relative:margin;v-text-anchor:middle" o:gfxdata="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" adj="-33564,33666" fillcolor="#4f7ac7 [3028]" stroked="f">
+              <v:shape id="Speech Bubble: Rectangle with Corners Rounded 16" o:spid="_x0000_s1028" type="#_x0000_t62" style="position:absolute;margin-left:633pt;margin-top:6.3pt;width:29.7pt;height:27.65pt;z-index:251679744;visibility:visible;mso-wrap-style:square;mso-width-percent:0;mso-height-percent:0;mso-wrap-distance-left:9pt;mso-wrap-distance-top:0;mso-wrap-distance-right:9pt;mso-wrap-distance-bottom:0;mso-position-horizontal:absolute;mso-position-horizontal-relative:text;mso-position-vertical:absolute;mso-position-vertical-relative:text;mso-width-percent:0;mso-height-percent:0;mso-width-relative:margin;mso-height-relative:margin;v-text-anchor:middle" o:gfxdata="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" adj="-33564,33666" fillcolor="#4f7ac7 [3028]" stroked="f">
                 <v:fill color2="#416fc3 [3172]" rotate="t" colors="0 #6083cb;.5 #3e70ca;1 #2e61ba" focus="100%" type="gradient">
                   <o:fill v:ext="view" type="gradientUnscaled"/>
                 </v:fill>
@@ -2149,7 +1345,7 @@
           </mc:Choice>
           <mc:Fallback>
             <w:pict>
-              <v:shape w14:anchorId="5CEC5931" id="Speech Bubble: Rectangle with Corners Rounded 14" o:spid="_x0000_s1029" type="#_x0000_t62" style="position:absolute;margin-left:263.45pt;margin-top:10.5pt;width:30.95pt;height:27.65pt;z-index:251675648;visibility:visible;mso-wrap-style:square;mso-width-percent:0;mso-height-percent:0;mso-wrap-distance-left:9pt;mso-wrap-distance-top:0;mso-wrap-distance-right:9pt;mso-wrap-distance-bottom:0;mso-position-horizontal:absolute;mso-position-horizontal-relative:text;mso-position-vertical:absolute;mso-position-vertical-relative:text;mso-width-percent:0;mso-height-percent:0;mso-width-relative:margin;mso-height-relative:margin;v-text-anchor:middle" o:gfxdata="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" adj="-36128,29975" fillcolor="#4f7ac7 [3028]" stroked="f">
+              <v:shape w14:anchorId="5CEC5931" id="Speech Bubble: Rectangle with Corners Rounded 14" o:spid="_x0000_s1029" type="#_x0000_t62" style="position:absolute;margin-left:263.45pt;margin-top:10.5pt;width:30.95pt;height:27.65pt;z-index:251675648;visibility:visible;mso-wrap-style:square;mso-width-percent:0;mso-height-percent:0;mso-wrap-distance-left:9pt;mso-wrap-distance-top:0;mso-wrap-distance-right:9pt;mso-wrap-distance-bottom:0;mso-position-horizontal:absolute;mso-position-horizontal-relative:text;mso-position-vertical:absolute;mso-position-vertical-relative:text;mso-width-percent:0;mso-height-percent:0;mso-width-relative:margin;mso-height-relative:margin;v-text-anchor:middle" o:gfxdata="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" adj="-36128,29975" fillcolor="#4f7ac7 [3028]" stroked="f">
                 <v:fill color2="#416fc3 [3172]" rotate="t" colors="0 #6083cb;.5 #3e70ca;1 #2e61ba" focus="100%" type="gradient">
                   <o:fill v:ext="view" type="gradientUnscaled"/>
                 </v:fill>
@@ -2303,7 +1499,7 @@
           </mc:Choice>
           <mc:Fallback>
             <w:pict>
-              <v:shape w14:anchorId="4BA9F64F" id="Speech Bubble: Rectangle with Corners Rounded 18" o:spid="_x0000_s1030" type="#_x0000_t62" style="position:absolute;margin-left:780pt;margin-top:9.85pt;width:26.75pt;height:25.8pt;z-index:251682816;visibility:visible;mso-wrap-style:square;mso-width-percent:0;mso-height-percent:0;mso-wrap-distance-left:9pt;mso-wrap-distance-top:0;mso-wrap-distance-right:9pt;mso-wrap-distance-bottom:0;mso-position-horizontal:absolute;mso-position-horizontal-relative:page;mso-position-vertical:absolute;mso-position-vertical-relative:text;mso-width-percent:0;mso-height-percent:0;mso-width-relative:margin;mso-height-relative:margin;v-text-anchor:middle" o:gfxdata="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" adj="-6651,33863" fillcolor="#4f7ac7 [3028]" stroked="f">
+              <v:shape w14:anchorId="4BA9F64F" id="Speech Bubble: Rectangle with Corners Rounded 18" o:spid="_x0000_s1030" type="#_x0000_t62" style="position:absolute;margin-left:780pt;margin-top:9.85pt;width:26.75pt;height:25.8pt;z-index:251682816;visibility:visible;mso-wrap-style:square;mso-width-percent:0;mso-height-percent:0;mso-wrap-distance-left:9pt;mso-wrap-distance-top:0;mso-wrap-distance-right:9pt;mso-wrap-distance-bottom:0;mso-position-horizontal:absolute;mso-position-horizontal-relative:page;mso-position-vertical:absolute;mso-position-vertical-relative:text;mso-width-percent:0;mso-height-percent:0;mso-width-relative:margin;mso-height-relative:margin;v-text-anchor:middle" o:gfxdata="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" adj="-6651,33863" fillcolor="#4f7ac7 [3028]" stroked="f">
                 <v:fill color2="#416fc3 [3172]" rotate="t" colors="0 #6083cb;.5 #3e70ca;1 #2e61ba" focus="100%" type="gradient">
                   <o:fill v:ext="view" type="gradientUnscaled"/>
                 </v:fill>
@@ -2444,7 +1640,7 @@
           </mc:Choice>
           <mc:Fallback>
             <w:pict>
-              <v:shape w14:anchorId="2DC0491D" id="Speech Bubble: Rectangle with Corners Rounded 19" o:spid="_x0000_s1031" type="#_x0000_t62" style="position:absolute;margin-left:25.1pt;margin-top:21.75pt;width:29.3pt;height:27.3pt;z-index:251684864;visibility:visible;mso-wrap-style:square;mso-width-percent:0;mso-height-percent:0;mso-wrap-distance-left:9pt;mso-wrap-distance-top:0;mso-wrap-distance-right:9pt;mso-wrap-distance-bottom:0;mso-position-horizontal:absolute;mso-position-horizontal-relative:page;mso-position-vertical:absolute;mso-position-vertical-relative:text;mso-width-percent:0;mso-height-percent:0;mso-width-relative:margin;mso-height-relative:margin;v-text-anchor:middle" o:gfxdata="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" adj="30000,-13888" fillcolor="#4f7ac7 [3028]" stroked="f">
+              <v:shape w14:anchorId="2DC0491D" id="Speech Bubble: Rectangle with Corners Rounded 19" o:spid="_x0000_s1031" type="#_x0000_t62" style="position:absolute;margin-left:25.1pt;margin-top:21.75pt;width:29.3pt;height:27.3pt;z-index:251684864;visibility:visible;mso-wrap-style:square;mso-width-percent:0;mso-height-percent:0;mso-wrap-distance-left:9pt;mso-wrap-distance-top:0;mso-wrap-distance-right:9pt;mso-wrap-distance-bottom:0;mso-position-horizontal:absolute;mso-position-horizontal-relative:page;mso-position-vertical:absolute;mso-position-vertical-relative:text;mso-width-percent:0;mso-height-percent:0;mso-width-relative:margin;mso-height-relative:margin;v-text-anchor:middle" o:gfxdata="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" adj="30000,-13888" fillcolor="#4f7ac7 [3028]" stroked="f">
                 <v:fill color2="#416fc3 [3172]" rotate="t" colors="0 #6083cb;.5 #3e70ca;1 #2e61ba" focus="100%" type="gradient">
                   <o:fill v:ext="view" type="gradientUnscaled"/>
                 </v:fill>
@@ -2585,7 +1781,7 @@
           </mc:Choice>
           <mc:Fallback>
             <w:pict>
-              <v:shape w14:anchorId="449CF100" id="Speech Bubble: Rectangle with Corners Rounded 15" o:spid="_x0000_s1032" type="#_x0000_t62" style="position:absolute;margin-left:162.35pt;margin-top:3.85pt;width:27.95pt;height:26.55pt;z-index:251677696;visibility:visible;mso-wrap-style:square;mso-width-percent:0;mso-height-percent:0;mso-wrap-distance-left:9pt;mso-wrap-distance-top:0;mso-wrap-distance-right:9pt;mso-wrap-distance-bottom:0;mso-position-horizontal:absolute;mso-position-horizontal-relative:text;mso-position-vertical:absolute;mso-position-vertical-relative:text;mso-width-percent:0;mso-height-percent:0;mso-width-relative:margin;mso-height-relative:margin;v-text-anchor:middle" o:gfxdata="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" adj="39663,5963" fillcolor="#4f7ac7 [3028]" stroked="f">
+              <v:shape w14:anchorId="449CF100" id="Speech Bubble: Rectangle with Corners Rounded 15" o:spid="_x0000_s1032" type="#_x0000_t62" style="position:absolute;margin-left:162.35pt;margin-top:3.85pt;width:27.95pt;height:26.55pt;z-index:251677696;visibility:visible;mso-wrap-style:square;mso-width-percent:0;mso-height-percent:0;mso-wrap-distance-left:9pt;mso-wrap-distance-top:0;mso-wrap-distance-right:9pt;mso-wrap-distance-bottom:0;mso-position-horizontal:absolute;mso-position-horizontal-relative:text;mso-position-vertical:absolute;mso-position-vertical-relative:text;mso-width-percent:0;mso-height-percent:0;mso-width-relative:margin;mso-height-relative:margin;v-text-anchor:middle" o:gfxdata="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" adj="39663,5963" fillcolor="#4f7ac7 [3028]" stroked="f">
                 <v:fill color2="#416fc3 [3172]" rotate="t" colors="0 #6083cb;.5 #3e70ca;1 #2e61ba" focus="100%" type="gradient">
                   <o:fill v:ext="view" type="gradientUnscaled"/>
                 </v:fill>
@@ -2838,7 +2034,7 @@
           </mc:Choice>
           <mc:Fallback>
             <w:pict>
-              <v:group w14:anchorId="63B07CFA" id="Group 27" o:spid="_x0000_s1033" href="https://panettonegames.com/" style="position:absolute;margin-left:425.25pt;margin-top:317.95pt;width:290.15pt;height:69pt;z-index:251715584;mso-width-relative:margin;mso-height-relative:margin" coordorigin=",238" coordsize="32416,7152" o:gfxdata="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" o:button="t"/>
+              <v:group w14:anchorId="63B07CFA" id="Group 27" o:spid="_x0000_s1033" href="https://panettonegames.com/" style="position:absolute;margin-left:425.25pt;margin-top:317.95pt;width:290.15pt;height:69pt;z-index:251715584;mso-width-relative:margin;mso-height-relative:margin" coordorigin=",238" coordsize="32416,7152" o:gfxdata="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" o:button="t"/>
             </w:pict>
           </mc:Fallback>
         </mc:AlternateContent>
@@ -2902,9 +2098,951 @@
         </w:drawing>
       </w:r>
     </w:p>
+    <w:p>
+      <w:pPr>
+        <w:rPr>
+          <w:noProof/>
+        </w:rPr>
+      </w:pPr>
+    </w:p>
+    <w:p>
+      <w:pPr>
+        <w:rPr>
+          <w:noProof/>
+        </w:rPr>
+      </w:pPr>
+    </w:p>
+    <w:p>
+      <w:pPr>
+        <w:rPr>
+          <w:noProof/>
+        </w:rPr>
+      </w:pPr>
+    </w:p>
+    <w:p>
+      <w:pPr>
+        <w:rPr>
+          <w:noProof/>
+        </w:rPr>
+      </w:pPr>
+      <w:r>
+        <w:rPr>
+          <w:noProof/>
+        </w:rPr>
+        <w:br w:type="page"/>
+      </w:r>
+    </w:p>
+    <w:p>
+      <w:pPr>
+        <w:pStyle w:val="Heading1"/>
+        <w:rPr>
+          <w:b/>
+          <w:bCs/>
+          <w:noProof/>
+        </w:rPr>
+      </w:pPr>
+      <w:r>
+        <w:rPr>
+          <w:b/>
+          <w:bCs/>
+          <w:noProof/>
+        </w:rPr>
+        <w:lastRenderedPageBreak/>
+        <w:t xml:space="preserve">Common </w:t>
+      </w:r>
+      <w:r>
+        <w:rPr>
+          <w:b/>
+          <w:bCs/>
+          <w:noProof/>
+        </w:rPr>
+        <w:t>Questions &amp; I</w:t>
+      </w:r>
+      <w:r>
+        <w:rPr>
+          <w:b/>
+          <w:bCs/>
+          <w:noProof/>
+        </w:rPr>
+        <w:t>ssues</w:t>
+      </w:r>
+    </w:p>
+    <w:p>
+      <w:pPr>
+        <w:rPr>
+          <w:color w:val="FFFFFF" w:themeColor="background1"/>
+          <w:sz w:val="20"/>
+          <w:szCs w:val="20"/>
+          <w:lang w:val="en-US"/>
+        </w:rPr>
+      </w:pPr>
+      <w:r>
+        <w:rPr>
+          <w:rStyle w:val="Heading2Char"/>
+          <w:b/>
+          <w:bCs/>
+        </w:rPr>
+        <w:t>Which Client?</w:t>
+      </w:r>
+      <w:r>
+        <w:rPr>
+          <w:color w:val="FFFFFF" w:themeColor="background1"/>
+          <w:sz w:val="20"/>
+          <w:szCs w:val="20"/>
+          <w:lang w:val="en-US"/>
+        </w:rPr>
+        <w:br/>
+        <w:t xml:space="preserve">To figure out which client you are running, </w:t>
+      </w:r>
+      <w:proofErr w:type="gramStart"/>
+      <w:r>
+        <w:rPr>
+          <w:color w:val="FFFFFF" w:themeColor="background1"/>
+          <w:sz w:val="20"/>
+          <w:szCs w:val="20"/>
+          <w:lang w:val="en-US"/>
+        </w:rPr>
+        <w:t xml:space="preserve">attach </w:t>
+      </w:r>
+      <w:r>
+        <w:rPr>
+          <w:color w:val="FFFFFF" w:themeColor="background1"/>
+          <w:sz w:val="20"/>
+          <w:szCs w:val="20"/>
+          <w:lang w:val="en-US"/>
+        </w:rPr>
+        <w:t xml:space="preserve"> the</w:t>
+      </w:r>
+      <w:proofErr w:type="gramEnd"/>
+      <w:r>
+        <w:rPr>
+          <w:color w:val="FFFFFF" w:themeColor="background1"/>
+          <w:sz w:val="20"/>
+          <w:szCs w:val="20"/>
+          <w:lang w:val="en-US"/>
+        </w:rPr>
+        <w:t xml:space="preserve"> </w:t>
+      </w:r>
+      <w:proofErr w:type="spellStart"/>
+      <w:r>
+        <w:rPr>
+          <w:b/>
+          <w:bCs/>
+          <w:sz w:val="20"/>
+          <w:szCs w:val="20"/>
+          <w:highlight w:val="cyan"/>
+          <w:lang w:val="en-US"/>
+        </w:rPr>
+        <w:t>LogClientID</w:t>
+      </w:r>
+      <w:proofErr w:type="spellEnd"/>
+      <w:r>
+        <w:rPr>
+          <w:sz w:val="20"/>
+          <w:szCs w:val="20"/>
+          <w:lang w:val="en-US"/>
+        </w:rPr>
+        <w:t xml:space="preserve"> </w:t>
+      </w:r>
+      <w:r>
+        <w:rPr>
+          <w:color w:val="FFFFFF" w:themeColor="background1"/>
+          <w:sz w:val="20"/>
+          <w:szCs w:val="20"/>
+          <w:lang w:val="en-US"/>
+        </w:rPr>
+        <w:t xml:space="preserve">script to any </w:t>
+      </w:r>
+      <w:r>
+        <w:rPr>
+          <w:color w:val="FFFFFF" w:themeColor="background1"/>
+          <w:sz w:val="20"/>
+          <w:szCs w:val="20"/>
+          <w:lang w:val="en-US"/>
+        </w:rPr>
+        <w:t>game object in the scene</w:t>
+      </w:r>
+      <w:r>
+        <w:rPr>
+          <w:color w:val="FFFFFF" w:themeColor="background1"/>
+          <w:sz w:val="20"/>
+          <w:szCs w:val="20"/>
+          <w:lang w:val="en-US"/>
+        </w:rPr>
+        <w:t xml:space="preserve">. Alternatively, you </w:t>
+      </w:r>
+      <w:r>
+        <w:rPr>
+          <w:color w:val="FFFFFF" w:themeColor="background1"/>
+          <w:sz w:val="20"/>
+          <w:szCs w:val="20"/>
+          <w:lang w:val="en-US"/>
+        </w:rPr>
+        <w:t xml:space="preserve">may </w:t>
+      </w:r>
+      <w:r>
+        <w:rPr>
+          <w:color w:val="FFFFFF" w:themeColor="background1"/>
+          <w:sz w:val="20"/>
+          <w:szCs w:val="20"/>
+          <w:lang w:val="en-US"/>
+        </w:rPr>
+        <w:t>use the below script</w:t>
+      </w:r>
+    </w:p>
+    <w:p>
+      <w:pPr>
+        <w:shd w:val="clear" w:color="auto" w:fill="1E1E1E"/>
+        <w:tabs>
+          <w:tab w:val="left" w:pos="916"/>
+          <w:tab w:val="left" w:pos="1832"/>
+          <w:tab w:val="left" w:pos="2748"/>
+          <w:tab w:val="left" w:pos="3664"/>
+          <w:tab w:val="left" w:pos="4580"/>
+          <w:tab w:val="left" w:pos="5496"/>
+          <w:tab w:val="left" w:pos="6412"/>
+          <w:tab w:val="left" w:pos="7328"/>
+          <w:tab w:val="left" w:pos="8244"/>
+          <w:tab w:val="left" w:pos="9160"/>
+          <w:tab w:val="left" w:pos="10076"/>
+          <w:tab w:val="left" w:pos="10992"/>
+          <w:tab w:val="left" w:pos="11908"/>
+          <w:tab w:val="left" w:pos="12824"/>
+          <w:tab w:val="left" w:pos="13740"/>
+          <w:tab w:val="left" w:pos="14656"/>
+        </w:tabs>
+        <w:spacing w:after="0" w:line="240" w:lineRule="auto"/>
+        <w:rPr>
+          <w:rFonts w:ascii="Consolas" w:eastAsia="Times New Roman" w:hAnsi="Consolas" w:cs="Courier New"/>
+          <w:color w:val="DCDCDC"/>
+          <w:sz w:val="18"/>
+          <w:szCs w:val="18"/>
+          <w:lang w:eastAsia="en-GB"/>
+        </w:rPr>
+      </w:pPr>
+      <w:r>
+        <w:rPr>
+          <w:rFonts w:ascii="Consolas" w:eastAsia="Times New Roman" w:hAnsi="Consolas" w:cs="Courier New"/>
+          <w:color w:val="569CD6"/>
+          <w:sz w:val="18"/>
+          <w:szCs w:val="18"/>
+          <w:lang w:eastAsia="en-GB"/>
+        </w:rPr>
+        <w:t>int</w:t>
+      </w:r>
+      <w:r>
+        <w:rPr>
+          <w:rFonts w:ascii="Consolas" w:eastAsia="Times New Roman" w:hAnsi="Consolas" w:cs="Courier New"/>
+          <w:color w:val="DCDCDC"/>
+          <w:sz w:val="18"/>
+          <w:szCs w:val="18"/>
+          <w:lang w:eastAsia="en-GB"/>
+        </w:rPr>
+        <w:t> clientIndex </w:t>
+      </w:r>
+      <w:r>
+        <w:rPr>
+          <w:rFonts w:ascii="Consolas" w:eastAsia="Times New Roman" w:hAnsi="Consolas" w:cs="Courier New"/>
+          <w:color w:val="B4B4B4"/>
+          <w:sz w:val="18"/>
+          <w:szCs w:val="18"/>
+          <w:lang w:eastAsia="en-GB"/>
+        </w:rPr>
+        <w:t>=</w:t>
+      </w:r>
+      <w:r>
+        <w:rPr>
+          <w:rFonts w:ascii="Consolas" w:eastAsia="Times New Roman" w:hAnsi="Consolas" w:cs="Courier New"/>
+          <w:color w:val="DCDCDC"/>
+          <w:sz w:val="18"/>
+          <w:szCs w:val="18"/>
+          <w:lang w:eastAsia="en-GB"/>
+        </w:rPr>
+        <w:t> </w:t>
+      </w:r>
+      <w:proofErr w:type="gramStart"/>
+      <w:r>
+        <w:rPr>
+          <w:rFonts w:ascii="Consolas" w:eastAsia="Times New Roman" w:hAnsi="Consolas" w:cs="Courier New"/>
+          <w:color w:val="DCDCDC"/>
+          <w:sz w:val="18"/>
+          <w:szCs w:val="18"/>
+          <w:lang w:eastAsia="en-GB"/>
+        </w:rPr>
+        <w:t>PanettoneGames</w:t>
+      </w:r>
+      <w:r>
+        <w:rPr>
+          <w:rFonts w:ascii="Consolas" w:eastAsia="Times New Roman" w:hAnsi="Consolas" w:cs="Courier New"/>
+          <w:color w:val="B4B4B4"/>
+          <w:sz w:val="18"/>
+          <w:szCs w:val="18"/>
+          <w:lang w:eastAsia="en-GB"/>
+        </w:rPr>
+        <w:t>.</w:t>
+      </w:r>
+      <w:r>
+        <w:rPr>
+          <w:rFonts w:ascii="Consolas" w:eastAsia="Times New Roman" w:hAnsi="Consolas" w:cs="Courier New"/>
+          <w:color w:val="DCDCDC"/>
+          <w:sz w:val="18"/>
+          <w:szCs w:val="18"/>
+          <w:lang w:eastAsia="en-GB"/>
+        </w:rPr>
+        <w:t>MultiPlay</w:t>
+      </w:r>
+      <w:r>
+        <w:rPr>
+          <w:rFonts w:ascii="Consolas" w:eastAsia="Times New Roman" w:hAnsi="Consolas" w:cs="Courier New"/>
+          <w:color w:val="B4B4B4"/>
+          <w:sz w:val="18"/>
+          <w:szCs w:val="18"/>
+          <w:lang w:eastAsia="en-GB"/>
+        </w:rPr>
+        <w:t>.</w:t>
+      </w:r>
+      <w:r>
+        <w:rPr>
+          <w:rFonts w:ascii="Consolas" w:eastAsia="Times New Roman" w:hAnsi="Consolas" w:cs="Courier New"/>
+          <w:color w:val="DCDCDC"/>
+          <w:sz w:val="18"/>
+          <w:szCs w:val="18"/>
+          <w:lang w:eastAsia="en-GB"/>
+        </w:rPr>
+        <w:t>Utils</w:t>
+      </w:r>
+      <w:r>
+        <w:rPr>
+          <w:rFonts w:ascii="Consolas" w:eastAsia="Times New Roman" w:hAnsi="Consolas" w:cs="Courier New"/>
+          <w:color w:val="B4B4B4"/>
+          <w:sz w:val="18"/>
+          <w:szCs w:val="18"/>
+          <w:lang w:eastAsia="en-GB"/>
+        </w:rPr>
+        <w:t>.</w:t>
+      </w:r>
+      <w:r>
+        <w:rPr>
+          <w:rFonts w:ascii="Consolas" w:eastAsia="Times New Roman" w:hAnsi="Consolas" w:cs="Courier New"/>
+          <w:color w:val="DCDCDC"/>
+          <w:sz w:val="18"/>
+          <w:szCs w:val="18"/>
+          <w:lang w:eastAsia="en-GB"/>
+        </w:rPr>
+        <w:t>GetCurrentClientIndex</w:t>
+      </w:r>
+      <w:proofErr w:type="gramEnd"/>
+      <w:r>
+        <w:rPr>
+          <w:rFonts w:ascii="Consolas" w:eastAsia="Times New Roman" w:hAnsi="Consolas" w:cs="Courier New"/>
+          <w:color w:val="DCDCDC"/>
+          <w:sz w:val="18"/>
+          <w:szCs w:val="18"/>
+          <w:lang w:eastAsia="en-GB"/>
+        </w:rPr>
+        <w:t>();</w:t>
+      </w:r>
+    </w:p>
+    <w:p>
+      <w:pPr>
+        <w:shd w:val="clear" w:color="auto" w:fill="1E1E1E"/>
+        <w:tabs>
+          <w:tab w:val="left" w:pos="916"/>
+          <w:tab w:val="left" w:pos="1832"/>
+          <w:tab w:val="left" w:pos="2748"/>
+          <w:tab w:val="left" w:pos="3664"/>
+          <w:tab w:val="left" w:pos="4580"/>
+          <w:tab w:val="left" w:pos="5496"/>
+          <w:tab w:val="left" w:pos="6412"/>
+          <w:tab w:val="left" w:pos="7328"/>
+          <w:tab w:val="left" w:pos="8244"/>
+          <w:tab w:val="left" w:pos="9160"/>
+          <w:tab w:val="left" w:pos="10076"/>
+          <w:tab w:val="left" w:pos="10992"/>
+          <w:tab w:val="left" w:pos="11908"/>
+          <w:tab w:val="left" w:pos="12824"/>
+          <w:tab w:val="left" w:pos="13740"/>
+          <w:tab w:val="left" w:pos="14656"/>
+        </w:tabs>
+        <w:spacing w:after="0" w:line="240" w:lineRule="auto"/>
+        <w:rPr>
+          <w:rFonts w:ascii="Consolas" w:eastAsia="Times New Roman" w:hAnsi="Consolas" w:cs="Courier New"/>
+          <w:color w:val="DCDCDC"/>
+          <w:sz w:val="18"/>
+          <w:szCs w:val="18"/>
+          <w:lang w:eastAsia="en-GB"/>
+        </w:rPr>
+      </w:pPr>
+      <w:r>
+        <w:rPr>
+          <w:rFonts w:ascii="Consolas" w:eastAsia="Times New Roman" w:hAnsi="Consolas" w:cs="Courier New"/>
+          <w:color w:val="DCDCDC"/>
+          <w:sz w:val="18"/>
+          <w:szCs w:val="18"/>
+          <w:lang w:eastAsia="en-GB"/>
+        </w:rPr>
+        <w:t xml:space="preserve"> </w:t>
+      </w:r>
+    </w:p>
+    <w:p>
+      <w:pPr>
+        <w:shd w:val="clear" w:color="auto" w:fill="1E1E1E"/>
+        <w:tabs>
+          <w:tab w:val="left" w:pos="916"/>
+          <w:tab w:val="left" w:pos="1832"/>
+          <w:tab w:val="left" w:pos="2748"/>
+          <w:tab w:val="left" w:pos="3664"/>
+          <w:tab w:val="left" w:pos="4580"/>
+          <w:tab w:val="left" w:pos="5496"/>
+          <w:tab w:val="left" w:pos="6412"/>
+          <w:tab w:val="left" w:pos="7328"/>
+          <w:tab w:val="left" w:pos="8244"/>
+          <w:tab w:val="left" w:pos="9160"/>
+          <w:tab w:val="left" w:pos="10076"/>
+          <w:tab w:val="left" w:pos="10992"/>
+          <w:tab w:val="left" w:pos="11908"/>
+          <w:tab w:val="left" w:pos="12824"/>
+          <w:tab w:val="left" w:pos="13740"/>
+          <w:tab w:val="left" w:pos="14656"/>
+        </w:tabs>
+        <w:spacing w:after="0" w:line="240" w:lineRule="auto"/>
+        <w:rPr>
+          <w:rFonts w:ascii="Consolas" w:eastAsia="Times New Roman" w:hAnsi="Consolas" w:cs="Courier New"/>
+          <w:color w:val="DCDCDC"/>
+          <w:sz w:val="18"/>
+          <w:szCs w:val="18"/>
+          <w:lang w:eastAsia="en-GB"/>
+        </w:rPr>
+      </w:pPr>
+      <w:r>
+        <w:rPr>
+          <w:rFonts w:ascii="Consolas" w:eastAsia="Times New Roman" w:hAnsi="Consolas" w:cs="Courier New"/>
+          <w:color w:val="569CD6"/>
+          <w:sz w:val="18"/>
+          <w:szCs w:val="18"/>
+          <w:lang w:eastAsia="en-GB"/>
+        </w:rPr>
+        <w:t>if</w:t>
+      </w:r>
+      <w:r>
+        <w:rPr>
+          <w:rFonts w:ascii="Consolas" w:eastAsia="Times New Roman" w:hAnsi="Consolas" w:cs="Courier New"/>
+          <w:color w:val="DCDCDC"/>
+          <w:sz w:val="18"/>
+          <w:szCs w:val="18"/>
+          <w:lang w:eastAsia="en-GB"/>
+        </w:rPr>
+        <w:t> (clientIndex </w:t>
+      </w:r>
+      <w:r>
+        <w:rPr>
+          <w:rFonts w:ascii="Consolas" w:eastAsia="Times New Roman" w:hAnsi="Consolas" w:cs="Courier New"/>
+          <w:color w:val="B4B4B4"/>
+          <w:sz w:val="18"/>
+          <w:szCs w:val="18"/>
+          <w:lang w:eastAsia="en-GB"/>
+        </w:rPr>
+        <w:t>==</w:t>
+      </w:r>
+      <w:r>
+        <w:rPr>
+          <w:rFonts w:ascii="Consolas" w:eastAsia="Times New Roman" w:hAnsi="Consolas" w:cs="Courier New"/>
+          <w:color w:val="DCDCDC"/>
+          <w:sz w:val="18"/>
+          <w:szCs w:val="18"/>
+          <w:lang w:eastAsia="en-GB"/>
+        </w:rPr>
+        <w:t> </w:t>
+      </w:r>
+      <w:r>
+        <w:rPr>
+          <w:rFonts w:ascii="Consolas" w:eastAsia="Times New Roman" w:hAnsi="Consolas" w:cs="Courier New"/>
+          <w:color w:val="B5CEA8"/>
+          <w:sz w:val="18"/>
+          <w:szCs w:val="18"/>
+          <w:lang w:eastAsia="en-GB"/>
+        </w:rPr>
+        <w:t>0</w:t>
+      </w:r>
+      <w:r>
+        <w:rPr>
+          <w:rFonts w:ascii="Consolas" w:eastAsia="Times New Roman" w:hAnsi="Consolas" w:cs="Courier New"/>
+          <w:color w:val="DCDCDC"/>
+          <w:sz w:val="18"/>
+          <w:szCs w:val="18"/>
+          <w:lang w:eastAsia="en-GB"/>
+        </w:rPr>
+        <w:t>) Debug</w:t>
+      </w:r>
+      <w:r>
+        <w:rPr>
+          <w:rFonts w:ascii="Consolas" w:eastAsia="Times New Roman" w:hAnsi="Consolas" w:cs="Courier New"/>
+          <w:color w:val="B4B4B4"/>
+          <w:sz w:val="18"/>
+          <w:szCs w:val="18"/>
+          <w:lang w:eastAsia="en-GB"/>
+        </w:rPr>
+        <w:t>.</w:t>
+      </w:r>
+      <w:r>
+        <w:rPr>
+          <w:rFonts w:ascii="Consolas" w:eastAsia="Times New Roman" w:hAnsi="Consolas" w:cs="Courier New"/>
+          <w:color w:val="DCDCDC"/>
+          <w:sz w:val="18"/>
+          <w:szCs w:val="18"/>
+          <w:lang w:eastAsia="en-GB"/>
+        </w:rPr>
+        <w:t>Log(</w:t>
+      </w:r>
+      <w:r>
+        <w:rPr>
+          <w:rFonts w:ascii="Consolas" w:eastAsia="Times New Roman" w:hAnsi="Consolas" w:cs="Courier New"/>
+          <w:color w:val="D69D85"/>
+          <w:sz w:val="18"/>
+          <w:szCs w:val="18"/>
+          <w:lang w:eastAsia="en-GB"/>
+        </w:rPr>
+        <w:t>"MultiPlay is running on: Main Project/Server"</w:t>
+      </w:r>
+      <w:proofErr w:type="gramStart"/>
+      <w:r>
+        <w:rPr>
+          <w:rFonts w:ascii="Consolas" w:eastAsia="Times New Roman" w:hAnsi="Consolas" w:cs="Courier New"/>
+          <w:color w:val="DCDCDC"/>
+          <w:sz w:val="18"/>
+          <w:szCs w:val="18"/>
+          <w:lang w:eastAsia="en-GB"/>
+        </w:rPr>
+        <w:t>);</w:t>
+      </w:r>
+      <w:proofErr w:type="gramEnd"/>
+    </w:p>
+    <w:p>
+      <w:pPr>
+        <w:shd w:val="clear" w:color="auto" w:fill="1E1E1E"/>
+        <w:tabs>
+          <w:tab w:val="left" w:pos="916"/>
+          <w:tab w:val="left" w:pos="1832"/>
+          <w:tab w:val="left" w:pos="2748"/>
+          <w:tab w:val="left" w:pos="3664"/>
+          <w:tab w:val="left" w:pos="4580"/>
+          <w:tab w:val="left" w:pos="5496"/>
+          <w:tab w:val="left" w:pos="6412"/>
+          <w:tab w:val="left" w:pos="7328"/>
+          <w:tab w:val="left" w:pos="8244"/>
+          <w:tab w:val="left" w:pos="9160"/>
+          <w:tab w:val="left" w:pos="10076"/>
+          <w:tab w:val="left" w:pos="10992"/>
+          <w:tab w:val="left" w:pos="11908"/>
+          <w:tab w:val="left" w:pos="12824"/>
+          <w:tab w:val="left" w:pos="13740"/>
+          <w:tab w:val="left" w:pos="14656"/>
+        </w:tabs>
+        <w:spacing w:after="0" w:line="240" w:lineRule="auto"/>
+        <w:rPr>
+          <w:rFonts w:ascii="Consolas" w:eastAsia="Times New Roman" w:hAnsi="Consolas" w:cs="Courier New"/>
+          <w:color w:val="DCDCDC"/>
+          <w:sz w:val="18"/>
+          <w:szCs w:val="18"/>
+          <w:lang w:eastAsia="en-GB"/>
+        </w:rPr>
+      </w:pPr>
+      <w:r>
+        <w:rPr>
+          <w:rFonts w:ascii="Consolas" w:eastAsia="Times New Roman" w:hAnsi="Consolas" w:cs="Courier New"/>
+          <w:color w:val="569CD6"/>
+          <w:sz w:val="18"/>
+          <w:szCs w:val="18"/>
+          <w:lang w:eastAsia="en-GB"/>
+        </w:rPr>
+        <w:t>else</w:t>
+      </w:r>
+      <w:r>
+        <w:rPr>
+          <w:rFonts w:ascii="Consolas" w:eastAsia="Times New Roman" w:hAnsi="Consolas" w:cs="Courier New"/>
+          <w:color w:val="DCDCDC"/>
+          <w:sz w:val="18"/>
+          <w:szCs w:val="18"/>
+          <w:lang w:eastAsia="en-GB"/>
+        </w:rPr>
+        <w:t> Debug</w:t>
+      </w:r>
+      <w:r>
+        <w:rPr>
+          <w:rFonts w:ascii="Consolas" w:eastAsia="Times New Roman" w:hAnsi="Consolas" w:cs="Courier New"/>
+          <w:color w:val="B4B4B4"/>
+          <w:sz w:val="18"/>
+          <w:szCs w:val="18"/>
+          <w:lang w:eastAsia="en-GB"/>
+        </w:rPr>
+        <w:t>.</w:t>
+      </w:r>
+      <w:r>
+        <w:rPr>
+          <w:rFonts w:ascii="Consolas" w:eastAsia="Times New Roman" w:hAnsi="Consolas" w:cs="Courier New"/>
+          <w:color w:val="DCDCDC"/>
+          <w:sz w:val="18"/>
+          <w:szCs w:val="18"/>
+          <w:lang w:eastAsia="en-GB"/>
+        </w:rPr>
+        <w:t>Log(</w:t>
+      </w:r>
+      <w:r>
+        <w:rPr>
+          <w:rFonts w:ascii="Consolas" w:eastAsia="Times New Roman" w:hAnsi="Consolas" w:cs="Courier New"/>
+          <w:color w:val="D69D85"/>
+          <w:sz w:val="18"/>
+          <w:szCs w:val="18"/>
+          <w:lang w:eastAsia="en-GB"/>
+        </w:rPr>
+        <w:t>$"MultiPlay is running on Client: </w:t>
+      </w:r>
+      <w:r>
+        <w:rPr>
+          <w:rFonts w:ascii="Consolas" w:eastAsia="Times New Roman" w:hAnsi="Consolas" w:cs="Courier New"/>
+          <w:color w:val="DCDCDC"/>
+          <w:sz w:val="18"/>
+          <w:szCs w:val="18"/>
+          <w:lang w:eastAsia="en-GB"/>
+        </w:rPr>
+        <w:t>{</w:t>
+      </w:r>
+      <w:proofErr w:type="spellStart"/>
+      <w:r>
+        <w:rPr>
+          <w:rFonts w:ascii="Consolas" w:eastAsia="Times New Roman" w:hAnsi="Consolas" w:cs="Courier New"/>
+          <w:color w:val="DCDCDC"/>
+          <w:sz w:val="18"/>
+          <w:szCs w:val="18"/>
+          <w:lang w:eastAsia="en-GB"/>
+        </w:rPr>
+        <w:t>clientIndex</w:t>
+      </w:r>
+      <w:proofErr w:type="spellEnd"/>
+      <w:r>
+        <w:rPr>
+          <w:rFonts w:ascii="Consolas" w:eastAsia="Times New Roman" w:hAnsi="Consolas" w:cs="Courier New"/>
+          <w:color w:val="DCDCDC"/>
+          <w:sz w:val="18"/>
+          <w:szCs w:val="18"/>
+          <w:lang w:eastAsia="en-GB"/>
+        </w:rPr>
+        <w:t>}</w:t>
+      </w:r>
+      <w:r>
+        <w:rPr>
+          <w:rFonts w:ascii="Consolas" w:eastAsia="Times New Roman" w:hAnsi="Consolas" w:cs="Courier New"/>
+          <w:color w:val="D69D85"/>
+          <w:sz w:val="18"/>
+          <w:szCs w:val="18"/>
+          <w:lang w:eastAsia="en-GB"/>
+        </w:rPr>
+        <w:t>"</w:t>
+      </w:r>
+      <w:proofErr w:type="gramStart"/>
+      <w:r>
+        <w:rPr>
+          <w:rFonts w:ascii="Consolas" w:eastAsia="Times New Roman" w:hAnsi="Consolas" w:cs="Courier New"/>
+          <w:color w:val="DCDCDC"/>
+          <w:sz w:val="18"/>
+          <w:szCs w:val="18"/>
+          <w:lang w:eastAsia="en-GB"/>
+        </w:rPr>
+        <w:t>);</w:t>
+      </w:r>
+      <w:proofErr w:type="gramEnd"/>
+    </w:p>
+    <w:p>
+      <w:pPr>
+        <w:pStyle w:val="Heading2"/>
+        <w:spacing w:before="240"/>
+        <w:rPr>
+          <w:b/>
+          <w:bCs/>
+          <w:noProof/>
+        </w:rPr>
+      </w:pPr>
+      <w:r>
+        <w:rPr>
+          <w:b/>
+          <w:bCs/>
+          <w:noProof/>
+        </w:rPr>
+        <w:t>Sharing Violation</w:t>
+      </w:r>
+    </w:p>
+    <w:p>
+      <w:r>
+        <w:t xml:space="preserve">Newer </w:t>
+      </w:r>
+      <w:r>
+        <w:t xml:space="preserve">versions </w:t>
+      </w:r>
+      <w:r>
+        <w:t xml:space="preserve">may complain </w:t>
+      </w:r>
+      <w:r>
+        <w:t xml:space="preserve">about </w:t>
+      </w:r>
+      <w:r>
+        <w:t>sharing the Library folder</w:t>
+      </w:r>
+      <w:r>
+        <w:t xml:space="preserve"> amongst clients</w:t>
+      </w:r>
+      <w:r>
+        <w:t xml:space="preserve"> and although it shouldn’t matter in most cases, you may opt to be on the safer side and turn </w:t>
+      </w:r>
+      <w:r>
+        <w:t>off</w:t>
+      </w:r>
+      <w:r>
+        <w:t xml:space="preserve"> the </w:t>
+      </w:r>
+      <w:r>
+        <w:t>[</w:t>
+      </w:r>
+      <w:proofErr w:type="gramStart"/>
+      <w:r>
+        <w:t>Link</w:t>
+      </w:r>
+      <w:r>
+        <w:t xml:space="preserve">  Library</w:t>
+      </w:r>
+      <w:proofErr w:type="gramEnd"/>
+      <w:r>
+        <w:t>]</w:t>
+      </w:r>
+      <w:r>
+        <w:t xml:space="preserve"> Option </w:t>
+      </w:r>
+      <w:r>
+        <w:t>from</w:t>
+      </w:r>
+      <w:r>
+        <w:t xml:space="preserve"> the settings</w:t>
+      </w:r>
+      <w:r>
+        <w:t xml:space="preserve"> </w:t>
+      </w:r>
+    </w:p>
+    <w:p>
+      <w:r>
+        <w:drawing>
+          <wp:inline distT="0" distB="0" distL="0" distR="0" wp14:anchorId="7A2CF64E" wp14:editId="29F203D3">
+            <wp:extent cx="3581900" cy="847843"/>
+            <wp:effectExtent l="0" t="0" r="0" b="9525"/>
+            <wp:docPr id="17" name="Picture 17" descr="Graphical user interface, text, application&#10;&#10;Description automatically generated"/>
+            <wp:cNvGraphicFramePr>
+              <a:graphicFrameLocks xmlns:a="http://schemas.openxmlformats.org/drawingml/2006/main" noChangeAspect="1"/>
+            </wp:cNvGraphicFramePr>
+            <a:graphic xmlns:a="http://schemas.openxmlformats.org/drawingml/2006/main">
+              <a:graphicData uri="http://schemas.openxmlformats.org/drawingml/2006/picture">
+                <pic:pic xmlns:pic="http://schemas.openxmlformats.org/drawingml/2006/picture">
+                  <pic:nvPicPr>
+                    <pic:cNvPr id="17" name="Picture 17" descr="Graphical user interface, text, application&#10;&#10;Description automatically generated"/>
+                    <pic:cNvPicPr/>
+                  </pic:nvPicPr>
+                  <pic:blipFill>
+                    <a:blip r:embed="rId17"/>
+                    <a:stretch>
+                      <a:fillRect/>
+                    </a:stretch>
+                  </pic:blipFill>
+                  <pic:spPr>
+                    <a:xfrm>
+                      <a:off x="0" y="0"/>
+                      <a:ext cx="3581900" cy="847843"/>
+                    </a:xfrm>
+                    <a:prstGeom prst="rect">
+                      <a:avLst/>
+                    </a:prstGeom>
+                  </pic:spPr>
+                </pic:pic>
+              </a:graphicData>
+            </a:graphic>
+          </wp:inline>
+        </w:drawing>
+      </w:r>
+    </w:p>
+    <w:p>
+      <w:r>
+        <w:rPr>
+          <w:noProof/>
+        </w:rPr>
+        <w:drawing>
+          <wp:inline distT="0" distB="0" distL="0" distR="0" wp14:anchorId="6052B67B" wp14:editId="5A18C149">
+            <wp:extent cx="8648700" cy="1333500"/>
+            <wp:effectExtent l="0" t="0" r="0" b="0"/>
+            <wp:docPr id="20" name="Picture 20"/>
+            <wp:cNvGraphicFramePr>
+              <a:graphicFrameLocks xmlns:a="http://schemas.openxmlformats.org/drawingml/2006/main" noChangeAspect="1"/>
+            </wp:cNvGraphicFramePr>
+            <a:graphic xmlns:a="http://schemas.openxmlformats.org/drawingml/2006/main">
+              <a:graphicData uri="http://schemas.openxmlformats.org/drawingml/2006/picture">
+                <pic:pic xmlns:pic="http://schemas.openxmlformats.org/drawingml/2006/picture">
+                  <pic:nvPicPr>
+                    <pic:cNvPr id="0" name="Picture 6"/>
+                    <pic:cNvPicPr>
+                      <a:picLocks noChangeAspect="1" noChangeArrowheads="1"/>
+                    </pic:cNvPicPr>
+                  </pic:nvPicPr>
+                  <pic:blipFill>
+                    <a:blip r:embed="rId18">
+                      <a:extLst>
+                        <a:ext uri="{28A0092B-C50C-407E-A947-70E740481C1C}">
+                          <a14:useLocalDpi xmlns:a14="http://schemas.microsoft.com/office/drawing/2010/main" val="0"/>
+                        </a:ext>
+                      </a:extLst>
+                    </a:blip>
+                    <a:srcRect/>
+                    <a:stretch>
+                      <a:fillRect/>
+                    </a:stretch>
+                  </pic:blipFill>
+                  <pic:spPr bwMode="auto">
+                    <a:xfrm>
+                      <a:off x="0" y="0"/>
+                      <a:ext cx="8648700" cy="1333500"/>
+                    </a:xfrm>
+                    <a:prstGeom prst="rect">
+                      <a:avLst/>
+                    </a:prstGeom>
+                    <a:noFill/>
+                    <a:ln>
+                      <a:noFill/>
+                    </a:ln>
+                  </pic:spPr>
+                </pic:pic>
+              </a:graphicData>
+            </a:graphic>
+          </wp:inline>
+        </w:drawing>
+      </w:r>
+    </w:p>
+    <w:p>
+      <w:r>
+        <w:rPr>
+          <w:b/>
+          <w:bCs/>
+        </w:rPr>
+        <w:t xml:space="preserve">Note: </w:t>
+      </w:r>
+      <w:r>
+        <w:t>In</w:t>
+      </w:r>
+      <w:r>
+        <w:t xml:space="preserve"> </w:t>
+      </w:r>
+      <w:proofErr w:type="spellStart"/>
+      <w:r>
+        <w:t>MultiPlay</w:t>
+      </w:r>
+      <w:proofErr w:type="spellEnd"/>
+      <w:r>
+        <w:t xml:space="preserve">, </w:t>
+      </w:r>
+      <w:r>
+        <w:t xml:space="preserve">this is also </w:t>
+      </w:r>
+      <w:r>
+        <w:t xml:space="preserve">available </w:t>
+      </w:r>
+      <w:r>
+        <w:t>in the settings drop down menu below the client buttons.</w:t>
+      </w:r>
+    </w:p>
+    <w:p>
+      <w:proofErr w:type="gramStart"/>
+      <w:r>
+        <w:t>Alternatively</w:t>
+      </w:r>
+      <w:proofErr w:type="gramEnd"/>
+      <w:r>
+        <w:t xml:space="preserve"> </w:t>
+      </w:r>
+      <w:r>
+        <w:t xml:space="preserve">You </w:t>
+      </w:r>
+      <w:r>
+        <w:t xml:space="preserve">may simply </w:t>
+      </w:r>
+      <w:r>
+        <w:t xml:space="preserve">turn off </w:t>
+      </w:r>
+      <w:r>
+        <w:t xml:space="preserve">Unity’s [Directory Monitoring] from: </w:t>
+      </w:r>
+      <w:r>
+        <w:t>Edit&gt; Preferences&gt; Genera &gt; Directory Monitoring</w:t>
+      </w:r>
+    </w:p>
+    <w:p>
+      <w:pPr>
+        <w:rPr>
+          <w:noProof/>
+        </w:rPr>
+      </w:pPr>
+      <w:r>
+        <w:rPr>
+          <w:noProof/>
+        </w:rPr>
+        <w:drawing>
+          <wp:inline distT="0" distB="0" distL="0" distR="0" wp14:anchorId="4301AFD9" wp14:editId="01BC4A00">
+            <wp:extent cx="6991350" cy="1752600"/>
+            <wp:effectExtent l="0" t="0" r="0" b="0"/>
+            <wp:docPr id="23" name="Picture 23"/>
+            <wp:cNvGraphicFramePr>
+              <a:graphicFrameLocks xmlns:a="http://schemas.openxmlformats.org/drawingml/2006/main" noChangeAspect="1"/>
+            </wp:cNvGraphicFramePr>
+            <a:graphic xmlns:a="http://schemas.openxmlformats.org/drawingml/2006/main">
+              <a:graphicData uri="http://schemas.openxmlformats.org/drawingml/2006/picture">
+                <pic:pic xmlns:pic="http://schemas.openxmlformats.org/drawingml/2006/picture">
+                  <pic:nvPicPr>
+                    <pic:cNvPr id="0" name="Picture 3"/>
+                    <pic:cNvPicPr>
+                      <a:picLocks noChangeAspect="1" noChangeArrowheads="1"/>
+                    </pic:cNvPicPr>
+                  </pic:nvPicPr>
+                  <pic:blipFill rotWithShape="1">
+                    <a:blip r:embed="rId19" r:link="rId20">
+                      <a:extLst>
+                        <a:ext uri="{28A0092B-C50C-407E-A947-70E740481C1C}">
+                          <a14:useLocalDpi xmlns:a14="http://schemas.microsoft.com/office/drawing/2010/main" val="0"/>
+                        </a:ext>
+                      </a:extLst>
+                    </a:blip>
+                    <a:srcRect t="4096" b="61639"/>
+                    <a:stretch/>
+                  </pic:blipFill>
+                  <pic:spPr bwMode="auto">
+                    <a:xfrm>
+                      <a:off x="0" y="0"/>
+                      <a:ext cx="6991350" cy="1752600"/>
+                    </a:xfrm>
+                    <a:prstGeom prst="rect">
+                      <a:avLst/>
+                    </a:prstGeom>
+                    <a:noFill/>
+                    <a:ln>
+                      <a:noFill/>
+                    </a:ln>
+                    <a:extLst>
+                      <a:ext uri="{53640926-AAD7-44D8-BBD7-CCE9431645EC}">
+                        <a14:shadowObscured xmlns:a14="http://schemas.microsoft.com/office/drawing/2010/main"/>
+                      </a:ext>
+                    </a:extLst>
+                  </pic:spPr>
+                </pic:pic>
+              </a:graphicData>
+            </a:graphic>
+          </wp:inline>
+        </w:drawing>
+      </w:r>
+    </w:p>
     <w:sectPr>
       <w:pgSz w:w="16838" w:h="11906" w:orient="landscape"/>
-      <w:pgMar w:top="568" w:right="1440" w:bottom="1440" w:left="1440" w:header="708" w:footer="708" w:gutter="0"/>
+      <w:pgMar w:top="568" w:right="1440" w:bottom="142" w:left="1440" w:header="708" w:footer="708" w:gutter="0"/>
       <w:cols w:space="708"/>
       <w:docGrid w:linePitch="360"/>
     </w:sectPr>
@@ -2913,7 +3051,7 @@
 </file>
 
 <file path=word/numbering.xml><?xml version="1.0" encoding="utf-8"?>
-<w:numbering xmlns:wpc="http://schemas.microsoft.com/office/word/2010/wordprocessingCanvas" xmlns:cx="http://schemas.microsoft.com/office/drawing/2014/chartex" xmlns:cx1="http://schemas.microsoft.com/office/drawing/2015/9/8/chartex" xmlns:cx2="http://schemas.microsoft.com/office/drawing/2015/10/21/chartex" xmlns:cx3="http://schemas.microsoft.com/office/drawing/2016/5/9/chartex" xmlns:cx4="http://schemas.microsoft.com/office/drawing/2016/5/10/chartex" xmlns:cx5="http://schemas.microsoft.com/office/drawing/2016/5/11/chartex" xmlns:cx6="http://schemas.microsoft.com/office/drawing/2016/5/12/chartex" xmlns:cx7="http://schemas.microsoft.com/office/drawing/2016/5/13/chartex" xmlns:cx8="http://schemas.microsoft.com/office/drawing/2016/5/14/chartex" xmlns:mc="http://schemas.openxmlformats.org/markup-compatibility/2006" xmlns:aink="http://schemas.microsoft.com/office/drawing/2016/ink" xmlns:am3d="http://schemas.microsoft.com/office/drawing/2017/model3d" xmlns:o="urn:schemas-microsoft-com:office:office" xmlns:r="http://schemas.openxmlformats.org/officeDocument/2006/relationships" xmlns:m="http://schemas.openxmlformats.org/officeDocument/2006/math" xmlns:v="urn:schemas-microsoft-com:vml" xmlns:wp14="http://schemas.microsoft.com/office/word/2010/wordprocessingDrawing" xmlns:wp="http://schemas.openxmlformats.org/drawingml/2006/wordprocessingDrawing" xmlns:w10="urn:schemas-microsoft-com:office:word" xmlns:w="http://schemas.openxmlformats.org/wordprocessingml/2006/main" xmlns:w14="http://schemas.microsoft.com/office/word/2010/wordml" xmlns:w15="http://schemas.microsoft.com/office/word/2012/wordml" xmlns:w16cex="http://schemas.microsoft.com/office/word/2018/wordml/cex" xmlns:w16cid="http://schemas.microsoft.com/office/word/2016/wordml/cid" xmlns:w16="http://schemas.microsoft.com/office/word/2018/wordml" xmlns:w16se="http://schemas.microsoft.com/office/word/2015/wordml/symex" xmlns:wpg="http://schemas.microsoft.com/office/word/2010/wordprocessingGroup" xmlns:wpi="http://schemas.microsoft.com/office/word/2010/wordprocessingInk" xmlns:wne="http://schemas.microsoft.com/office/word/2006/wordml" xmlns:wps="http://schemas.microsoft.com/office/word/2010/wordprocessingShape" mc:Ignorable="w14 w15 w16se w16cid w16 w16cex wp14">
+<w:numbering xmlns:wpc="http://schemas.microsoft.com/office/word/2010/wordprocessingCanvas" xmlns:cx="http://schemas.microsoft.com/office/drawing/2014/chartex" xmlns:cx1="http://schemas.microsoft.com/office/drawing/2015/9/8/chartex" xmlns:cx2="http://schemas.microsoft.com/office/drawing/2015/10/21/chartex" xmlns:cx3="http://schemas.microsoft.com/office/drawing/2016/5/9/chartex" xmlns:cx4="http://schemas.microsoft.com/office/drawing/2016/5/10/chartex" xmlns:cx5="http://schemas.microsoft.com/office/drawing/2016/5/11/chartex" xmlns:cx6="http://schemas.microsoft.com/office/drawing/2016/5/12/chartex" xmlns:cx7="http://schemas.microsoft.com/office/drawing/2016/5/13/chartex" xmlns:cx8="http://schemas.microsoft.com/office/drawing/2016/5/14/chartex" xmlns:mc="http://schemas.openxmlformats.org/markup-compatibility/2006" xmlns:aink="http://schemas.microsoft.com/office/drawing/2016/ink" xmlns:am3d="http://schemas.microsoft.com/office/drawing/2017/model3d" xmlns:o="urn:schemas-microsoft-com:office:office" xmlns:oel="http://schemas.microsoft.com/office/2019/extlst" xmlns:r="http://schemas.openxmlformats.org/officeDocument/2006/relationships" xmlns:m="http://schemas.openxmlformats.org/officeDocument/2006/math" xmlns:v="urn:schemas-microsoft-com:vml" xmlns:wp14="http://schemas.microsoft.com/office/word/2010/wordprocessingDrawing" xmlns:wp="http://schemas.openxmlformats.org/drawingml/2006/wordprocessingDrawing" xmlns:w10="urn:schemas-microsoft-com:office:word" xmlns:w="http://schemas.openxmlformats.org/wordprocessingml/2006/main" xmlns:w14="http://schemas.microsoft.com/office/word/2010/wordml" xmlns:w15="http://schemas.microsoft.com/office/word/2012/wordml" xmlns:w16cex="http://schemas.microsoft.com/office/word/2018/wordml/cex" xmlns:w16cid="http://schemas.microsoft.com/office/word/2016/wordml/cid" xmlns:w16="http://schemas.microsoft.com/office/word/2018/wordml" xmlns:w16sdtdh="http://schemas.microsoft.com/office/word/2020/wordml/sdtdatahash" xmlns:w16se="http://schemas.microsoft.com/office/word/2015/wordml/symex" xmlns:wpg="http://schemas.microsoft.com/office/word/2010/wordprocessingGroup" xmlns:wpi="http://schemas.microsoft.com/office/word/2010/wordprocessingInk" xmlns:wne="http://schemas.microsoft.com/office/word/2006/wordml" xmlns:wps="http://schemas.microsoft.com/office/word/2010/wordprocessingShape" mc:Ignorable="w14 w15 w16se w16cid w16 w16cex w16sdtdh wp14">
   <w:numPicBullet w:numPicBulletId="0">
     <w:pict>
       <v:shapetype id="_x0000_t75" coordsize="21600,21600" o:spt="75" o:preferrelative="t" path="m@4@5l@4@11@9@11@9@5xe" filled="f" stroked="f">
@@ -2935,7 +3073,7 @@
         <v:path o:extrusionok="f" gradientshapeok="t" o:connecttype="rect"/>
         <o:lock v:ext="edit" aspectratio="t"/>
       </v:shapetype>
-      <v:shape id="_x0000_i1168" type="#_x0000_t75" style="width:1439.8pt;height:809.9pt;visibility:visible;mso-wrap-style:square" o:bullet="t">
+      <v:shape id="_x0000_i1155" type="#_x0000_t75" style="width:20in;height:810pt;visibility:visible;mso-wrap-style:square" o:bullet="t">
         <v:imagedata r:id="rId1" o:title=""/>
       </v:shape>
     </w:pict>
@@ -3029,14 +3167,14 @@
       </w:pPr>
     </w:lvl>
   </w:abstractNum>
-  <w:num w:numId="1">
+  <w:num w:numId="1" w16cid:durableId="1236818306">
     <w:abstractNumId w:val="0"/>
   </w:num>
 </w:numbering>
 </file>
 
 <file path=word/styles.xml><?xml version="1.0" encoding="utf-8"?>
-<w:styles xmlns:mc="http://schemas.openxmlformats.org/markup-compatibility/2006" xmlns:r="http://schemas.openxmlformats.org/officeDocument/2006/relationships" xmlns:w="http://schemas.openxmlformats.org/wordprocessingml/2006/main" xmlns:w14="http://schemas.microsoft.com/office/word/2010/wordml" xmlns:w15="http://schemas.microsoft.com/office/word/2012/wordml" xmlns:w16cex="http://schemas.microsoft.com/office/word/2018/wordml/cex" xmlns:w16cid="http://schemas.microsoft.com/office/word/2016/wordml/cid" xmlns:w16="http://schemas.microsoft.com/office/word/2018/wordml" xmlns:w16se="http://schemas.microsoft.com/office/word/2015/wordml/symex" mc:Ignorable="w14 w15 w16se w16cid w16 w16cex">
+<w:styles xmlns:mc="http://schemas.openxmlformats.org/markup-compatibility/2006" xmlns:r="http://schemas.openxmlformats.org/officeDocument/2006/relationships" xmlns:w="http://schemas.openxmlformats.org/wordprocessingml/2006/main" xmlns:w14="http://schemas.microsoft.com/office/word/2010/wordml" xmlns:w15="http://schemas.microsoft.com/office/word/2012/wordml" xmlns:w16cex="http://schemas.microsoft.com/office/word/2018/wordml/cex" xmlns:w16cid="http://schemas.microsoft.com/office/word/2016/wordml/cid" xmlns:w16="http://schemas.microsoft.com/office/word/2018/wordml" xmlns:w16sdtdh="http://schemas.microsoft.com/office/word/2020/wordml/sdtdatahash" xmlns:w16se="http://schemas.microsoft.com/office/word/2015/wordml/symex" mc:Ignorable="w14 w15 w16se w16cid w16 w16cex w16sdtdh">
   <w:docDefaults>
     <w:rPrDefault>
       <w:rPr>
@@ -3455,6 +3593,28 @@
       <w:szCs w:val="32"/>
     </w:rPr>
   </w:style>
+  <w:style w:type="paragraph" w:styleId="Heading2">
+    <w:name w:val="heading 2"/>
+    <w:basedOn w:val="Normal"/>
+    <w:next w:val="Normal"/>
+    <w:link w:val="Heading2Char"/>
+    <w:uiPriority w:val="9"/>
+    <w:unhideWhenUsed/>
+    <w:qFormat/>
+    <w:rsid w:val="00D03E30"/>
+    <w:pPr>
+      <w:keepNext/>
+      <w:keepLines/>
+      <w:spacing w:before="40" w:after="0"/>
+      <w:outlineLvl w:val="1"/>
+    </w:pPr>
+    <w:rPr>
+      <w:rFonts w:asciiTheme="majorHAnsi" w:eastAsiaTheme="majorEastAsia" w:hAnsiTheme="majorHAnsi" w:cstheme="majorBidi"/>
+      <w:color w:val="2F5496" w:themeColor="accent1" w:themeShade="BF"/>
+      <w:sz w:val="26"/>
+      <w:szCs w:val="26"/>
+    </w:rPr>
+  </w:style>
   <w:style w:type="character" w:default="1" w:styleId="DefaultParagraphFont">
     <w:name w:val="Default Paragraph Font"/>
     <w:uiPriority w:val="1"/>
@@ -3589,6 +3749,19 @@
       <w:sz w:val="20"/>
       <w:szCs w:val="20"/>
       <w:lang w:eastAsia="en-GB"/>
+    </w:rPr>
+  </w:style>
+  <w:style w:type="character" w:customStyle="1" w:styleId="Heading2Char">
+    <w:name w:val="Heading 2 Char"/>
+    <w:basedOn w:val="DefaultParagraphFont"/>
+    <w:link w:val="Heading2"/>
+    <w:uiPriority w:val="9"/>
+    <w:rsid w:val="00D03E30"/>
+    <w:rPr>
+      <w:rFonts w:asciiTheme="majorHAnsi" w:eastAsiaTheme="majorEastAsia" w:hAnsiTheme="majorHAnsi" w:cstheme="majorBidi"/>
+      <w:color w:val="2F5496" w:themeColor="accent1" w:themeShade="BF"/>
+      <w:sz w:val="26"/>
+      <w:szCs w:val="26"/>
     </w:rPr>
   </w:style>
 </w:styles>
@@ -3890,6 +4063,12 @@
 </file>
 
 <file path=customXml/item1.xml><?xml version="1.0" encoding="utf-8"?>
+<p:properties xmlns:p="http://schemas.microsoft.com/office/2006/metadata/properties" xmlns:xsi="http://www.w3.org/2001/XMLSchema-instance" xmlns:pc="http://schemas.microsoft.com/office/infopath/2007/PartnerControls">
+  <documentManagement/>
+</p:properties>
+</file>
+
+<file path=customXml/item2.xml><?xml version="1.0" encoding="utf-8"?>
 <?mso-contentType ?>
 <FormTemplates xmlns="http://schemas.microsoft.com/sharepoint/v3/contenttype/forms">
   <Display>DocumentLibraryForm</Display>
@@ -3898,17 +4077,7 @@
 </FormTemplates>
 </file>
 
-<file path=customXml/item2.xml><?xml version="1.0" encoding="utf-8"?>
-<p:properties xmlns:p="http://schemas.microsoft.com/office/2006/metadata/properties" xmlns:xsi="http://www.w3.org/2001/XMLSchema-instance" xmlns:pc="http://schemas.microsoft.com/office/infopath/2007/PartnerControls">
-  <documentManagement/>
-</p:properties>
-</file>
-
 <file path=customXml/item3.xml><?xml version="1.0" encoding="utf-8"?>
-<b:Sources xmlns:b="http://schemas.openxmlformats.org/officeDocument/2006/bibliography" xmlns="http://schemas.openxmlformats.org/officeDocument/2006/bibliography" SelectedStyle="\APASixthEditionOfficeOnline.xsl" StyleName="APA" Version="6"/>
-</file>
-
-<file path=customXml/item4.xml><?xml version="1.0" encoding="utf-8"?>
 <ct:contentTypeSchema xmlns:ct="http://schemas.microsoft.com/office/2006/metadata/contentType" xmlns:ma="http://schemas.microsoft.com/office/2006/metadata/properties/metaAttributes" ct:_="" ma:_="" ma:contentTypeName="Document" ma:contentTypeID="0x010100BA5DE1DAB98E2F4C99F41E8E3D39818D" ma:contentTypeVersion="5" ma:contentTypeDescription="Create a new document." ma:contentTypeScope="" ma:versionID="dea70ec6d0ba8947e19f8e1245721f8a">
   <xsd:schema xmlns:xsd="http://www.w3.org/2001/XMLSchema" xmlns:xs="http://www.w3.org/2001/XMLSchema" xmlns:p="http://schemas.microsoft.com/office/2006/metadata/properties" xmlns:ns3="2e751b58-69da-4f66-8392-9065a83cdb0e" xmlns:ns4="3719b068-3d55-4c60-832e-e7de006098ea" targetNamespace="http://schemas.microsoft.com/office/2006/metadata/properties" ma:root="true" ma:fieldsID="6dae71af6614f83154fb61d19555dc8e" ns3:_="" ns4:_="">
     <xsd:import namespace="2e751b58-69da-4f66-8392-9065a83cdb0e"/>
@@ -4079,15 +4248,11 @@
 </ct:contentTypeSchema>
 </file>
 
-<file path=customXml/itemProps1.xml><?xml version="1.0" encoding="utf-8"?>
-<ds:datastoreItem xmlns:ds="http://schemas.openxmlformats.org/officeDocument/2006/customXml" ds:itemID="{44B48459-76BF-40B7-8AE7-D10B6828BC3C}">
-  <ds:schemaRefs>
-    <ds:schemaRef ds:uri="http://schemas.microsoft.com/sharepoint/v3/contenttype/forms"/>
-  </ds:schemaRefs>
-</ds:datastoreItem>
+<file path=customXml/item4.xml><?xml version="1.0" encoding="utf-8"?>
+<b:Sources xmlns:b="http://schemas.openxmlformats.org/officeDocument/2006/bibliography" xmlns="http://schemas.openxmlformats.org/officeDocument/2006/bibliography" SelectedStyle="\APASixthEditionOfficeOnline.xsl" StyleName="APA" Version="6"/>
 </file>
 
-<file path=customXml/itemProps2.xml><?xml version="1.0" encoding="utf-8"?>
+<file path=customXml/itemProps1.xml><?xml version="1.0" encoding="utf-8"?>
 <ds:datastoreItem xmlns:ds="http://schemas.openxmlformats.org/officeDocument/2006/customXml" ds:itemID="{177EC545-EC4C-4BC1-B217-90B1DD7ABCEE}">
   <ds:schemaRefs>
     <ds:schemaRef ds:uri="http://schemas.microsoft.com/office/2006/metadata/properties"/>
@@ -4096,15 +4261,15 @@
 </ds:datastoreItem>
 </file>
 
-<file path=customXml/itemProps3.xml><?xml version="1.0" encoding="utf-8"?>
-<ds:datastoreItem xmlns:ds="http://schemas.openxmlformats.org/officeDocument/2006/customXml" ds:itemID="{6B04AD8E-1AEC-4D07-842F-72B17C1602B9}">
+<file path=customXml/itemProps2.xml><?xml version="1.0" encoding="utf-8"?>
+<ds:datastoreItem xmlns:ds="http://schemas.openxmlformats.org/officeDocument/2006/customXml" ds:itemID="{44B48459-76BF-40B7-8AE7-D10B6828BC3C}">
   <ds:schemaRefs>
-    <ds:schemaRef ds:uri="http://schemas.openxmlformats.org/officeDocument/2006/bibliography"/>
+    <ds:schemaRef ds:uri="http://schemas.microsoft.com/sharepoint/v3/contenttype/forms"/>
   </ds:schemaRefs>
 </ds:datastoreItem>
 </file>
 
-<file path=customXml/itemProps4.xml><?xml version="1.0" encoding="utf-8"?>
+<file path=customXml/itemProps3.xml><?xml version="1.0" encoding="utf-8"?>
 <ds:datastoreItem xmlns:ds="http://schemas.openxmlformats.org/officeDocument/2006/customXml" ds:itemID="{A98E7582-B447-407B-8E51-15050CD828E0}">
   <ds:schemaRefs>
     <ds:schemaRef ds:uri="http://schemas.microsoft.com/office/2006/metadata/contentType"/>
@@ -4121,4 +4286,12 @@
     <ds:schemaRef ds:uri="http://schemas.microsoft.com/internal/obd"/>
   </ds:schemaRefs>
 </ds:datastoreItem>
+</file>
+
+<file path=customXml/itemProps4.xml><?xml version="1.0" encoding="utf-8"?>
+<ds:datastoreItem xmlns:ds="http://schemas.openxmlformats.org/officeDocument/2006/customXml" ds:itemID="{6B04AD8E-1AEC-4D07-842F-72B17C1602B9}">
+  <ds:schemaRefs>
+    <ds:schemaRef ds:uri="http://schemas.openxmlformats.org/officeDocument/2006/bibliography"/>
+  </ds:schemaRefs>
+</ds:datastoreItem>
 </file>
</xml_diff>